<commit_message>
Finální verze práce docx + pdf, progress
</commit_message>
<xml_diff>
--- a/prace/2014_8.O_Dvořák_Pavel.docx
+++ b/prace/2014_8.O_Dvořák_Pavel.docx
@@ -332,7 +332,7 @@
                 <w:sz w:val="20"/>
                 <w:szCs w:val="20"/>
               </w:rPr>
-              <w:t>27.3.2014</w:t>
+              <w:t>29.3.2014</w:t>
             </w:r>
             <w:r>
               <w:rPr>
@@ -822,7 +822,7 @@
           <w:r>
             <w:fldChar w:fldCharType="separate"/>
           </w:r>
-          <w:hyperlink w:anchor="_Toc383665384" w:history="1">
+          <w:hyperlink w:anchor="_Toc383882749" w:history="1">
             <w:r>
               <w:rPr>
                 <w:rStyle w:val="Hypertextovodkaz"/>
@@ -864,7 +864,7 @@
                 <w:noProof/>
                 <w:webHidden/>
               </w:rPr>
-              <w:instrText xml:space="preserve"> PAGEREF _Toc383665384 \h </w:instrText>
+              <w:instrText xml:space="preserve"> PAGEREF _Toc383882749 \h </w:instrText>
             </w:r>
             <w:r>
               <w:rPr>
@@ -904,7 +904,7 @@
               <w:lang w:eastAsia="cs-CZ"/>
             </w:rPr>
           </w:pPr>
-          <w:hyperlink w:anchor="_Toc383665385" w:history="1">
+          <w:hyperlink w:anchor="_Toc383882750" w:history="1">
             <w:r>
               <w:rPr>
                 <w:rStyle w:val="Hypertextovodkaz"/>
@@ -946,7 +946,7 @@
                 <w:noProof/>
                 <w:webHidden/>
               </w:rPr>
-              <w:instrText xml:space="preserve"> PAGEREF _Toc383665385 \h </w:instrText>
+              <w:instrText xml:space="preserve"> PAGEREF _Toc383882750 \h </w:instrText>
             </w:r>
             <w:r>
               <w:rPr>
@@ -990,7 +990,7 @@
               <w:lang w:eastAsia="cs-CZ"/>
             </w:rPr>
           </w:pPr>
-          <w:hyperlink w:anchor="_Toc383665386" w:history="1">
+          <w:hyperlink w:anchor="_Toc383882751" w:history="1">
             <w:r>
               <w:rPr>
                 <w:rStyle w:val="Hypertextovodkaz"/>
@@ -1032,7 +1032,7 @@
                 <w:noProof/>
                 <w:webHidden/>
               </w:rPr>
-              <w:instrText xml:space="preserve"> PAGEREF _Toc383665386 \h </w:instrText>
+              <w:instrText xml:space="preserve"> PAGEREF _Toc383882751 \h </w:instrText>
             </w:r>
             <w:r>
               <w:rPr>
@@ -1076,7 +1076,7 @@
               <w:lang w:eastAsia="cs-CZ"/>
             </w:rPr>
           </w:pPr>
-          <w:hyperlink w:anchor="_Toc383665387" w:history="1">
+          <w:hyperlink w:anchor="_Toc383882752" w:history="1">
             <w:r>
               <w:rPr>
                 <w:rStyle w:val="Hypertextovodkaz"/>
@@ -1118,7 +1118,7 @@
                 <w:noProof/>
                 <w:webHidden/>
               </w:rPr>
-              <w:instrText xml:space="preserve"> PAGEREF _Toc383665387 \h </w:instrText>
+              <w:instrText xml:space="preserve"> PAGEREF _Toc383882752 \h </w:instrText>
             </w:r>
             <w:r>
               <w:rPr>
@@ -1162,7 +1162,7 @@
               <w:lang w:eastAsia="cs-CZ"/>
             </w:rPr>
           </w:pPr>
-          <w:hyperlink w:anchor="_Toc383665388" w:history="1">
+          <w:hyperlink w:anchor="_Toc383882753" w:history="1">
             <w:r>
               <w:rPr>
                 <w:rStyle w:val="Hypertextovodkaz"/>
@@ -1204,7 +1204,7 @@
                 <w:noProof/>
                 <w:webHidden/>
               </w:rPr>
-              <w:instrText xml:space="preserve"> PAGEREF _Toc383665388 \h </w:instrText>
+              <w:instrText xml:space="preserve"> PAGEREF _Toc383882753 \h </w:instrText>
             </w:r>
             <w:r>
               <w:rPr>
@@ -1248,7 +1248,7 @@
               <w:lang w:eastAsia="cs-CZ"/>
             </w:rPr>
           </w:pPr>
-          <w:hyperlink w:anchor="_Toc383665389" w:history="1">
+          <w:hyperlink w:anchor="_Toc383882754" w:history="1">
             <w:r>
               <w:rPr>
                 <w:rStyle w:val="Hypertextovodkaz"/>
@@ -1290,7 +1290,7 @@
                 <w:noProof/>
                 <w:webHidden/>
               </w:rPr>
-              <w:instrText xml:space="preserve"> PAGEREF _Toc383665389 \h </w:instrText>
+              <w:instrText xml:space="preserve"> PAGEREF _Toc383882754 \h </w:instrText>
             </w:r>
             <w:r>
               <w:rPr>
@@ -1334,7 +1334,7 @@
               <w:lang w:eastAsia="cs-CZ"/>
             </w:rPr>
           </w:pPr>
-          <w:hyperlink w:anchor="_Toc383665390" w:history="1">
+          <w:hyperlink w:anchor="_Toc383882755" w:history="1">
             <w:r>
               <w:rPr>
                 <w:rStyle w:val="Hypertextovodkaz"/>
@@ -1376,7 +1376,7 @@
                 <w:noProof/>
                 <w:webHidden/>
               </w:rPr>
-              <w:instrText xml:space="preserve"> PAGEREF _Toc383665390 \h </w:instrText>
+              <w:instrText xml:space="preserve"> PAGEREF _Toc383882755 \h </w:instrText>
             </w:r>
             <w:r>
               <w:rPr>
@@ -1420,7 +1420,7 @@
               <w:lang w:eastAsia="cs-CZ"/>
             </w:rPr>
           </w:pPr>
-          <w:hyperlink w:anchor="_Toc383665391" w:history="1">
+          <w:hyperlink w:anchor="_Toc383882756" w:history="1">
             <w:r>
               <w:rPr>
                 <w:rStyle w:val="Hypertextovodkaz"/>
@@ -1462,7 +1462,7 @@
                 <w:noProof/>
                 <w:webHidden/>
               </w:rPr>
-              <w:instrText xml:space="preserve"> PAGEREF _Toc383665391 \h </w:instrText>
+              <w:instrText xml:space="preserve"> PAGEREF _Toc383882756 \h </w:instrText>
             </w:r>
             <w:r>
               <w:rPr>
@@ -1506,7 +1506,7 @@
               <w:lang w:eastAsia="cs-CZ"/>
             </w:rPr>
           </w:pPr>
-          <w:hyperlink w:anchor="_Toc383665392" w:history="1">
+          <w:hyperlink w:anchor="_Toc383882757" w:history="1">
             <w:r>
               <w:rPr>
                 <w:rStyle w:val="Hypertextovodkaz"/>
@@ -1548,7 +1548,7 @@
                 <w:noProof/>
                 <w:webHidden/>
               </w:rPr>
-              <w:instrText xml:space="preserve"> PAGEREF _Toc383665392 \h </w:instrText>
+              <w:instrText xml:space="preserve"> PAGEREF _Toc383882757 \h </w:instrText>
             </w:r>
             <w:r>
               <w:rPr>
@@ -1592,7 +1592,7 @@
               <w:lang w:eastAsia="cs-CZ"/>
             </w:rPr>
           </w:pPr>
-          <w:hyperlink w:anchor="_Toc383665393" w:history="1">
+          <w:hyperlink w:anchor="_Toc383882758" w:history="1">
             <w:r>
               <w:rPr>
                 <w:rStyle w:val="Hypertextovodkaz"/>
@@ -1634,7 +1634,7 @@
                 <w:noProof/>
                 <w:webHidden/>
               </w:rPr>
-              <w:instrText xml:space="preserve"> PAGEREF _Toc383665393 \h </w:instrText>
+              <w:instrText xml:space="preserve"> PAGEREF _Toc383882758 \h </w:instrText>
             </w:r>
             <w:r>
               <w:rPr>
@@ -1678,7 +1678,7 @@
               <w:lang w:eastAsia="cs-CZ"/>
             </w:rPr>
           </w:pPr>
-          <w:hyperlink w:anchor="_Toc383665394" w:history="1">
+          <w:hyperlink w:anchor="_Toc383882759" w:history="1">
             <w:r>
               <w:rPr>
                 <w:rStyle w:val="Hypertextovodkaz"/>
@@ -1720,7 +1720,7 @@
                 <w:noProof/>
                 <w:webHidden/>
               </w:rPr>
-              <w:instrText xml:space="preserve"> PAGEREF _Toc383665394 \h </w:instrText>
+              <w:instrText xml:space="preserve"> PAGEREF _Toc383882759 \h </w:instrText>
             </w:r>
             <w:r>
               <w:rPr>
@@ -1760,7 +1760,7 @@
               <w:lang w:eastAsia="cs-CZ"/>
             </w:rPr>
           </w:pPr>
-          <w:hyperlink w:anchor="_Toc383665395" w:history="1">
+          <w:hyperlink w:anchor="_Toc383882760" w:history="1">
             <w:r>
               <w:rPr>
                 <w:rStyle w:val="Hypertextovodkaz"/>
@@ -1802,7 +1802,7 @@
                 <w:noProof/>
                 <w:webHidden/>
               </w:rPr>
-              <w:instrText xml:space="preserve"> PAGEREF _Toc383665395 \h </w:instrText>
+              <w:instrText xml:space="preserve"> PAGEREF _Toc383882760 \h </w:instrText>
             </w:r>
             <w:r>
               <w:rPr>
@@ -1846,7 +1846,7 @@
               <w:lang w:eastAsia="cs-CZ"/>
             </w:rPr>
           </w:pPr>
-          <w:hyperlink w:anchor="_Toc383665396" w:history="1">
+          <w:hyperlink w:anchor="_Toc383882761" w:history="1">
             <w:r>
               <w:rPr>
                 <w:rStyle w:val="Hypertextovodkaz"/>
@@ -1888,7 +1888,7 @@
                 <w:noProof/>
                 <w:webHidden/>
               </w:rPr>
-              <w:instrText xml:space="preserve"> PAGEREF _Toc383665396 \h </w:instrText>
+              <w:instrText xml:space="preserve"> PAGEREF _Toc383882761 \h </w:instrText>
             </w:r>
             <w:r>
               <w:rPr>
@@ -1932,7 +1932,7 @@
               <w:lang w:eastAsia="cs-CZ"/>
             </w:rPr>
           </w:pPr>
-          <w:hyperlink w:anchor="_Toc383665397" w:history="1">
+          <w:hyperlink w:anchor="_Toc383882762" w:history="1">
             <w:r>
               <w:rPr>
                 <w:rStyle w:val="Hypertextovodkaz"/>
@@ -1974,7 +1974,7 @@
                 <w:noProof/>
                 <w:webHidden/>
               </w:rPr>
-              <w:instrText xml:space="preserve"> PAGEREF _Toc383665397 \h </w:instrText>
+              <w:instrText xml:space="preserve"> PAGEREF _Toc383882762 \h </w:instrText>
             </w:r>
             <w:r>
               <w:rPr>
@@ -2018,7 +2018,7 @@
               <w:lang w:eastAsia="cs-CZ"/>
             </w:rPr>
           </w:pPr>
-          <w:hyperlink w:anchor="_Toc383665398" w:history="1">
+          <w:hyperlink w:anchor="_Toc383882763" w:history="1">
             <w:r>
               <w:rPr>
                 <w:rStyle w:val="Hypertextovodkaz"/>
@@ -2060,7 +2060,7 @@
                 <w:noProof/>
                 <w:webHidden/>
               </w:rPr>
-              <w:instrText xml:space="preserve"> PAGEREF _Toc383665398 \h </w:instrText>
+              <w:instrText xml:space="preserve"> PAGEREF _Toc383882763 \h </w:instrText>
             </w:r>
             <w:r>
               <w:rPr>
@@ -2104,7 +2104,7 @@
               <w:lang w:eastAsia="cs-CZ"/>
             </w:rPr>
           </w:pPr>
-          <w:hyperlink w:anchor="_Toc383665399" w:history="1">
+          <w:hyperlink w:anchor="_Toc383882764" w:history="1">
             <w:r>
               <w:rPr>
                 <w:rStyle w:val="Hypertextovodkaz"/>
@@ -2146,7 +2146,7 @@
                 <w:noProof/>
                 <w:webHidden/>
               </w:rPr>
-              <w:instrText xml:space="preserve"> PAGEREF _Toc383665399 \h </w:instrText>
+              <w:instrText xml:space="preserve"> PAGEREF _Toc383882764 \h </w:instrText>
             </w:r>
             <w:r>
               <w:rPr>
@@ -2190,7 +2190,7 @@
               <w:lang w:eastAsia="cs-CZ"/>
             </w:rPr>
           </w:pPr>
-          <w:hyperlink w:anchor="_Toc383665400" w:history="1">
+          <w:hyperlink w:anchor="_Toc383882765" w:history="1">
             <w:r>
               <w:rPr>
                 <w:rStyle w:val="Hypertextovodkaz"/>
@@ -2232,7 +2232,7 @@
                 <w:noProof/>
                 <w:webHidden/>
               </w:rPr>
-              <w:instrText xml:space="preserve"> PAGEREF _Toc383665400 \h </w:instrText>
+              <w:instrText xml:space="preserve"> PAGEREF _Toc383882765 \h </w:instrText>
             </w:r>
             <w:r>
               <w:rPr>
@@ -2276,7 +2276,7 @@
               <w:lang w:eastAsia="cs-CZ"/>
             </w:rPr>
           </w:pPr>
-          <w:hyperlink w:anchor="_Toc383665401" w:history="1">
+          <w:hyperlink w:anchor="_Toc383882766" w:history="1">
             <w:r>
               <w:rPr>
                 <w:rStyle w:val="Hypertextovodkaz"/>
@@ -2318,7 +2318,7 @@
                 <w:noProof/>
                 <w:webHidden/>
               </w:rPr>
-              <w:instrText xml:space="preserve"> PAGEREF _Toc383665401 \h </w:instrText>
+              <w:instrText xml:space="preserve"> PAGEREF _Toc383882766 \h </w:instrText>
             </w:r>
             <w:r>
               <w:rPr>
@@ -2362,7 +2362,7 @@
               <w:lang w:eastAsia="cs-CZ"/>
             </w:rPr>
           </w:pPr>
-          <w:hyperlink w:anchor="_Toc383665402" w:history="1">
+          <w:hyperlink w:anchor="_Toc383882767" w:history="1">
             <w:r>
               <w:rPr>
                 <w:rStyle w:val="Hypertextovodkaz"/>
@@ -2404,7 +2404,7 @@
                 <w:noProof/>
                 <w:webHidden/>
               </w:rPr>
-              <w:instrText xml:space="preserve"> PAGEREF _Toc383665402 \h </w:instrText>
+              <w:instrText xml:space="preserve"> PAGEREF _Toc383882767 \h </w:instrText>
             </w:r>
             <w:r>
               <w:rPr>
@@ -2448,7 +2448,7 @@
               <w:lang w:eastAsia="cs-CZ"/>
             </w:rPr>
           </w:pPr>
-          <w:hyperlink w:anchor="_Toc383665403" w:history="1">
+          <w:hyperlink w:anchor="_Toc383882768" w:history="1">
             <w:r>
               <w:rPr>
                 <w:rStyle w:val="Hypertextovodkaz"/>
@@ -2490,7 +2490,7 @@
                 <w:noProof/>
                 <w:webHidden/>
               </w:rPr>
-              <w:instrText xml:space="preserve"> PAGEREF _Toc383665403 \h </w:instrText>
+              <w:instrText xml:space="preserve"> PAGEREF _Toc383882768 \h </w:instrText>
             </w:r>
             <w:r>
               <w:rPr>
@@ -2534,7 +2534,7 @@
               <w:lang w:eastAsia="cs-CZ"/>
             </w:rPr>
           </w:pPr>
-          <w:hyperlink w:anchor="_Toc383665404" w:history="1">
+          <w:hyperlink w:anchor="_Toc383882769" w:history="1">
             <w:r>
               <w:rPr>
                 <w:rStyle w:val="Hypertextovodkaz"/>
@@ -2576,7 +2576,7 @@
                 <w:noProof/>
                 <w:webHidden/>
               </w:rPr>
-              <w:instrText xml:space="preserve"> PAGEREF _Toc383665404 \h </w:instrText>
+              <w:instrText xml:space="preserve"> PAGEREF _Toc383882769 \h </w:instrText>
             </w:r>
             <w:r>
               <w:rPr>
@@ -2620,7 +2620,7 @@
               <w:lang w:eastAsia="cs-CZ"/>
             </w:rPr>
           </w:pPr>
-          <w:hyperlink w:anchor="_Toc383665405" w:history="1">
+          <w:hyperlink w:anchor="_Toc383882770" w:history="1">
             <w:r>
               <w:rPr>
                 <w:rStyle w:val="Hypertextovodkaz"/>
@@ -2662,7 +2662,7 @@
                 <w:noProof/>
                 <w:webHidden/>
               </w:rPr>
-              <w:instrText xml:space="preserve"> PAGEREF _Toc383665405 \h </w:instrText>
+              <w:instrText xml:space="preserve"> PAGEREF _Toc383882770 \h </w:instrText>
             </w:r>
             <w:r>
               <w:rPr>
@@ -2706,7 +2706,7 @@
               <w:lang w:eastAsia="cs-CZ"/>
             </w:rPr>
           </w:pPr>
-          <w:hyperlink w:anchor="_Toc383665406" w:history="1">
+          <w:hyperlink w:anchor="_Toc383882771" w:history="1">
             <w:r>
               <w:rPr>
                 <w:rStyle w:val="Hypertextovodkaz"/>
@@ -2748,7 +2748,7 @@
                 <w:noProof/>
                 <w:webHidden/>
               </w:rPr>
-              <w:instrText xml:space="preserve"> PAGEREF _Toc383665406 \h </w:instrText>
+              <w:instrText xml:space="preserve"> PAGEREF _Toc383882771 \h </w:instrText>
             </w:r>
             <w:r>
               <w:rPr>
@@ -2792,7 +2792,7 @@
               <w:lang w:eastAsia="cs-CZ"/>
             </w:rPr>
           </w:pPr>
-          <w:hyperlink w:anchor="_Toc383665407" w:history="1">
+          <w:hyperlink w:anchor="_Toc383882772" w:history="1">
             <w:r>
               <w:rPr>
                 <w:rStyle w:val="Hypertextovodkaz"/>
@@ -2834,7 +2834,7 @@
                 <w:noProof/>
                 <w:webHidden/>
               </w:rPr>
-              <w:instrText xml:space="preserve"> PAGEREF _Toc383665407 \h </w:instrText>
+              <w:instrText xml:space="preserve"> PAGEREF _Toc383882772 \h </w:instrText>
             </w:r>
             <w:r>
               <w:rPr>
@@ -2874,7 +2874,7 @@
               <w:lang w:eastAsia="cs-CZ"/>
             </w:rPr>
           </w:pPr>
-          <w:hyperlink w:anchor="_Toc383665408" w:history="1">
+          <w:hyperlink w:anchor="_Toc383882773" w:history="1">
             <w:r>
               <w:rPr>
                 <w:rStyle w:val="Hypertextovodkaz"/>
@@ -2916,7 +2916,7 @@
                 <w:noProof/>
                 <w:webHidden/>
               </w:rPr>
-              <w:instrText xml:space="preserve"> PAGEREF _Toc383665408 \h </w:instrText>
+              <w:instrText xml:space="preserve"> PAGEREF _Toc383882773 \h </w:instrText>
             </w:r>
             <w:r>
               <w:rPr>
@@ -2960,7 +2960,7 @@
               <w:lang w:eastAsia="cs-CZ"/>
             </w:rPr>
           </w:pPr>
-          <w:hyperlink w:anchor="_Toc383665409" w:history="1">
+          <w:hyperlink w:anchor="_Toc383882774" w:history="1">
             <w:r>
               <w:rPr>
                 <w:rStyle w:val="Hypertextovodkaz"/>
@@ -3002,7 +3002,7 @@
                 <w:noProof/>
                 <w:webHidden/>
               </w:rPr>
-              <w:instrText xml:space="preserve"> PAGEREF _Toc383665409 \h </w:instrText>
+              <w:instrText xml:space="preserve"> PAGEREF _Toc383882774 \h </w:instrText>
             </w:r>
             <w:r>
               <w:rPr>
@@ -3046,7 +3046,7 @@
               <w:lang w:eastAsia="cs-CZ"/>
             </w:rPr>
           </w:pPr>
-          <w:hyperlink w:anchor="_Toc383665410" w:history="1">
+          <w:hyperlink w:anchor="_Toc383882775" w:history="1">
             <w:r>
               <w:rPr>
                 <w:rStyle w:val="Hypertextovodkaz"/>
@@ -3088,7 +3088,7 @@
                 <w:noProof/>
                 <w:webHidden/>
               </w:rPr>
-              <w:instrText xml:space="preserve"> PAGEREF _Toc383665410 \h </w:instrText>
+              <w:instrText xml:space="preserve"> PAGEREF _Toc383882775 \h </w:instrText>
             </w:r>
             <w:r>
               <w:rPr>
@@ -3132,7 +3132,7 @@
               <w:lang w:eastAsia="cs-CZ"/>
             </w:rPr>
           </w:pPr>
-          <w:hyperlink w:anchor="_Toc383665411" w:history="1">
+          <w:hyperlink w:anchor="_Toc383882776" w:history="1">
             <w:r>
               <w:rPr>
                 <w:rStyle w:val="Hypertextovodkaz"/>
@@ -3174,7 +3174,7 @@
                 <w:noProof/>
                 <w:webHidden/>
               </w:rPr>
-              <w:instrText xml:space="preserve"> PAGEREF _Toc383665411 \h </w:instrText>
+              <w:instrText xml:space="preserve"> PAGEREF _Toc383882776 \h </w:instrText>
             </w:r>
             <w:r>
               <w:rPr>
@@ -3218,7 +3218,7 @@
               <w:lang w:eastAsia="cs-CZ"/>
             </w:rPr>
           </w:pPr>
-          <w:hyperlink w:anchor="_Toc383665412" w:history="1">
+          <w:hyperlink w:anchor="_Toc383882777" w:history="1">
             <w:r>
               <w:rPr>
                 <w:rStyle w:val="Hypertextovodkaz"/>
@@ -3260,7 +3260,7 @@
                 <w:noProof/>
                 <w:webHidden/>
               </w:rPr>
-              <w:instrText xml:space="preserve"> PAGEREF _Toc383665412 \h </w:instrText>
+              <w:instrText xml:space="preserve"> PAGEREF _Toc383882777 \h </w:instrText>
             </w:r>
             <w:r>
               <w:rPr>
@@ -3304,7 +3304,7 @@
               <w:lang w:eastAsia="cs-CZ"/>
             </w:rPr>
           </w:pPr>
-          <w:hyperlink w:anchor="_Toc383665413" w:history="1">
+          <w:hyperlink w:anchor="_Toc383882778" w:history="1">
             <w:r>
               <w:rPr>
                 <w:rStyle w:val="Hypertextovodkaz"/>
@@ -3346,7 +3346,7 @@
                 <w:noProof/>
                 <w:webHidden/>
               </w:rPr>
-              <w:instrText xml:space="preserve"> PAGEREF _Toc383665413 \h </w:instrText>
+              <w:instrText xml:space="preserve"> PAGEREF _Toc383882778 \h </w:instrText>
             </w:r>
             <w:r>
               <w:rPr>
@@ -3390,7 +3390,7 @@
               <w:lang w:eastAsia="cs-CZ"/>
             </w:rPr>
           </w:pPr>
-          <w:hyperlink w:anchor="_Toc383665414" w:history="1">
+          <w:hyperlink w:anchor="_Toc383882779" w:history="1">
             <w:r>
               <w:rPr>
                 <w:rStyle w:val="Hypertextovodkaz"/>
@@ -3432,7 +3432,7 @@
                 <w:noProof/>
                 <w:webHidden/>
               </w:rPr>
-              <w:instrText xml:space="preserve"> PAGEREF _Toc383665414 \h </w:instrText>
+              <w:instrText xml:space="preserve"> PAGEREF _Toc383882779 \h </w:instrText>
             </w:r>
             <w:r>
               <w:rPr>
@@ -3476,7 +3476,7 @@
               <w:lang w:eastAsia="cs-CZ"/>
             </w:rPr>
           </w:pPr>
-          <w:hyperlink w:anchor="_Toc383665415" w:history="1">
+          <w:hyperlink w:anchor="_Toc383882780" w:history="1">
             <w:r>
               <w:rPr>
                 <w:rStyle w:val="Hypertextovodkaz"/>
@@ -3518,7 +3518,7 @@
                 <w:noProof/>
                 <w:webHidden/>
               </w:rPr>
-              <w:instrText xml:space="preserve"> PAGEREF _Toc383665415 \h </w:instrText>
+              <w:instrText xml:space="preserve"> PAGEREF _Toc383882780 \h </w:instrText>
             </w:r>
             <w:r>
               <w:rPr>
@@ -3562,7 +3562,7 @@
               <w:lang w:eastAsia="cs-CZ"/>
             </w:rPr>
           </w:pPr>
-          <w:hyperlink w:anchor="_Toc383665416" w:history="1">
+          <w:hyperlink w:anchor="_Toc383882781" w:history="1">
             <w:r>
               <w:rPr>
                 <w:rStyle w:val="Hypertextovodkaz"/>
@@ -3604,7 +3604,7 @@
                 <w:noProof/>
                 <w:webHidden/>
               </w:rPr>
-              <w:instrText xml:space="preserve"> PAGEREF _Toc383665416 \h </w:instrText>
+              <w:instrText xml:space="preserve"> PAGEREF _Toc383882781 \h </w:instrText>
             </w:r>
             <w:r>
               <w:rPr>
@@ -3648,7 +3648,7 @@
               <w:lang w:eastAsia="cs-CZ"/>
             </w:rPr>
           </w:pPr>
-          <w:hyperlink w:anchor="_Toc383665417" w:history="1">
+          <w:hyperlink w:anchor="_Toc383882782" w:history="1">
             <w:r>
               <w:rPr>
                 <w:rStyle w:val="Hypertextovodkaz"/>
@@ -3690,7 +3690,7 @@
                 <w:noProof/>
                 <w:webHidden/>
               </w:rPr>
-              <w:instrText xml:space="preserve"> PAGEREF _Toc383665417 \h </w:instrText>
+              <w:instrText xml:space="preserve"> PAGEREF _Toc383882782 \h </w:instrText>
             </w:r>
             <w:r>
               <w:rPr>
@@ -3734,7 +3734,7 @@
               <w:lang w:eastAsia="cs-CZ"/>
             </w:rPr>
           </w:pPr>
-          <w:hyperlink w:anchor="_Toc383665418" w:history="1">
+          <w:hyperlink w:anchor="_Toc383882783" w:history="1">
             <w:r>
               <w:rPr>
                 <w:rStyle w:val="Hypertextovodkaz"/>
@@ -3776,7 +3776,7 @@
                 <w:noProof/>
                 <w:webHidden/>
               </w:rPr>
-              <w:instrText xml:space="preserve"> PAGEREF _Toc383665418 \h </w:instrText>
+              <w:instrText xml:space="preserve"> PAGEREF _Toc383882783 \h </w:instrText>
             </w:r>
             <w:r>
               <w:rPr>
@@ -3816,7 +3816,7 @@
               <w:lang w:eastAsia="cs-CZ"/>
             </w:rPr>
           </w:pPr>
-          <w:hyperlink w:anchor="_Toc383665419" w:history="1">
+          <w:hyperlink w:anchor="_Toc383882784" w:history="1">
             <w:r>
               <w:rPr>
                 <w:rStyle w:val="Hypertextovodkaz"/>
@@ -3858,7 +3858,7 @@
                 <w:noProof/>
                 <w:webHidden/>
               </w:rPr>
-              <w:instrText xml:space="preserve"> PAGEREF _Toc383665419 \h </w:instrText>
+              <w:instrText xml:space="preserve"> PAGEREF _Toc383882784 \h </w:instrText>
             </w:r>
             <w:r>
               <w:rPr>
@@ -3898,7 +3898,7 @@
               <w:lang w:eastAsia="cs-CZ"/>
             </w:rPr>
           </w:pPr>
-          <w:hyperlink w:anchor="_Toc383665420" w:history="1">
+          <w:hyperlink w:anchor="_Toc383882785" w:history="1">
             <w:r>
               <w:rPr>
                 <w:rStyle w:val="Hypertextovodkaz"/>
@@ -3925,7 +3925,7 @@
                 <w:noProof/>
                 <w:webHidden/>
               </w:rPr>
-              <w:instrText xml:space="preserve"> PAGEREF _Toc383665420 \h </w:instrText>
+              <w:instrText xml:space="preserve"> PAGEREF _Toc383882785 \h </w:instrText>
             </w:r>
             <w:r>
               <w:rPr>
@@ -3965,7 +3965,7 @@
               <w:lang w:eastAsia="cs-CZ"/>
             </w:rPr>
           </w:pPr>
-          <w:hyperlink w:anchor="_Toc383665421" w:history="1">
+          <w:hyperlink w:anchor="_Toc383882786" w:history="1">
             <w:r>
               <w:rPr>
                 <w:rStyle w:val="Hypertextovodkaz"/>
@@ -3992,7 +3992,7 @@
                 <w:noProof/>
                 <w:webHidden/>
               </w:rPr>
-              <w:instrText xml:space="preserve"> PAGEREF _Toc383665421 \h </w:instrText>
+              <w:instrText xml:space="preserve"> PAGEREF _Toc383882786 \h </w:instrText>
             </w:r>
             <w:r>
               <w:rPr>
@@ -4032,7 +4032,7 @@
               <w:lang w:eastAsia="cs-CZ"/>
             </w:rPr>
           </w:pPr>
-          <w:hyperlink w:anchor="_Toc383665422" w:history="1">
+          <w:hyperlink w:anchor="_Toc383882787" w:history="1">
             <w:r>
               <w:rPr>
                 <w:rStyle w:val="Hypertextovodkaz"/>
@@ -4059,7 +4059,7 @@
                 <w:noProof/>
                 <w:webHidden/>
               </w:rPr>
-              <w:instrText xml:space="preserve"> PAGEREF _Toc383665422 \h </w:instrText>
+              <w:instrText xml:space="preserve"> PAGEREF _Toc383882787 \h </w:instrText>
             </w:r>
             <w:r>
               <w:rPr>
@@ -4099,7 +4099,7 @@
               <w:lang w:eastAsia="cs-CZ"/>
             </w:rPr>
           </w:pPr>
-          <w:hyperlink w:anchor="_Toc383665423" w:history="1">
+          <w:hyperlink w:anchor="_Toc383882788" w:history="1">
             <w:r>
               <w:rPr>
                 <w:rStyle w:val="Hypertextovodkaz"/>
@@ -4126,7 +4126,7 @@
                 <w:noProof/>
                 <w:webHidden/>
               </w:rPr>
-              <w:instrText xml:space="preserve"> PAGEREF _Toc383665423 \h </w:instrText>
+              <w:instrText xml:space="preserve"> PAGEREF _Toc383882788 \h </w:instrText>
             </w:r>
             <w:r>
               <w:rPr>
@@ -4184,7 +4184,7 @@
           <w:numId w:val="14"/>
         </w:numPr>
       </w:pPr>
-      <w:bookmarkStart w:id="0" w:name="_Toc383665384"/>
+      <w:bookmarkStart w:id="0" w:name="_Toc383882749"/>
       <w:r>
         <w:lastRenderedPageBreak/>
         <w:t>Úvod</w:t>
@@ -4831,7 +4831,7 @@
       <w:pPr>
         <w:pStyle w:val="Nadpis1"/>
       </w:pPr>
-      <w:bookmarkStart w:id="1" w:name="_Toc383665385"/>
+      <w:bookmarkStart w:id="1" w:name="_Toc383882750"/>
       <w:r>
         <w:lastRenderedPageBreak/>
         <w:t xml:space="preserve">Představení </w:t>
@@ -4865,7 +4865,7 @@
       <w:pPr>
         <w:pStyle w:val="Nadpis2"/>
       </w:pPr>
-      <w:bookmarkStart w:id="2" w:name="_Toc383665386"/>
+      <w:bookmarkStart w:id="2" w:name="_Toc383882751"/>
       <w:r>
         <w:t>HTML</w:t>
       </w:r>
@@ -4972,7 +4972,7 @@
       <w:pPr>
         <w:pStyle w:val="Nadpis2"/>
       </w:pPr>
-      <w:bookmarkStart w:id="3" w:name="_Toc383665387"/>
+      <w:bookmarkStart w:id="3" w:name="_Toc383882752"/>
       <w:r>
         <w:t>CSS</w:t>
       </w:r>
@@ -5084,7 +5084,7 @@
       <w:pPr>
         <w:pStyle w:val="Nadpis2"/>
       </w:pPr>
-      <w:bookmarkStart w:id="4" w:name="_Toc383665388"/>
+      <w:bookmarkStart w:id="4" w:name="_Toc383882753"/>
       <w:proofErr w:type="spellStart"/>
       <w:r>
         <w:t>JavaScript</w:t>
@@ -5291,7 +5291,7 @@
       <w:pPr>
         <w:pStyle w:val="Nadpis2"/>
       </w:pPr>
-      <w:bookmarkStart w:id="5" w:name="_Toc383665389"/>
+      <w:bookmarkStart w:id="5" w:name="_Toc383882754"/>
       <w:r>
         <w:t>SQL</w:t>
       </w:r>
@@ -5510,7 +5510,7 @@
       <w:pPr>
         <w:pStyle w:val="Nadpis2"/>
       </w:pPr>
-      <w:bookmarkStart w:id="6" w:name="_Toc383665390"/>
+      <w:bookmarkStart w:id="6" w:name="_Toc383882755"/>
       <w:r>
         <w:t>PHP</w:t>
       </w:r>
@@ -5566,7 +5566,7 @@
       <w:pPr>
         <w:pStyle w:val="Nadpis2"/>
       </w:pPr>
-      <w:bookmarkStart w:id="7" w:name="_Toc383665391"/>
+      <w:bookmarkStart w:id="7" w:name="_Toc383882756"/>
       <w:r>
         <w:t>Server</w:t>
       </w:r>
@@ -5668,7 +5668,7 @@
       <w:pPr>
         <w:pStyle w:val="Nadpis2"/>
       </w:pPr>
-      <w:bookmarkStart w:id="8" w:name="_Toc383665392"/>
+      <w:bookmarkStart w:id="8" w:name="_Toc383882757"/>
       <w:r>
         <w:t>Editor</w:t>
       </w:r>
@@ -5750,7 +5750,7 @@
       <w:pPr>
         <w:pStyle w:val="Nadpis2"/>
       </w:pPr>
-      <w:bookmarkStart w:id="9" w:name="_Toc383665393"/>
+      <w:bookmarkStart w:id="9" w:name="_Toc383882758"/>
       <w:r>
         <w:t>Písmo</w:t>
       </w:r>
@@ -5870,7 +5870,7 @@
       <w:pPr>
         <w:pStyle w:val="Nadpis2"/>
       </w:pPr>
-      <w:bookmarkStart w:id="10" w:name="_Toc383665394"/>
+      <w:bookmarkStart w:id="10" w:name="_Toc383882759"/>
       <w:r>
         <w:t>Ikon</w:t>
       </w:r>
@@ -5939,7 +5939,7 @@
       <w:pPr>
         <w:pStyle w:val="Nadpis1"/>
       </w:pPr>
-      <w:bookmarkStart w:id="11" w:name="_Toc383665395"/>
+      <w:bookmarkStart w:id="11" w:name="_Toc383882760"/>
       <w:r>
         <w:lastRenderedPageBreak/>
         <w:t>Uživatelská část</w:t>
@@ -5950,7 +5950,7 @@
       <w:pPr>
         <w:pStyle w:val="Nadpis2"/>
       </w:pPr>
-      <w:bookmarkStart w:id="12" w:name="_Toc383665396"/>
+      <w:bookmarkStart w:id="12" w:name="_Toc383882761"/>
       <w:r>
         <w:t>Základní struktura formuláře</w:t>
       </w:r>
@@ -6034,31 +6034,18 @@
         <w:pStyle w:val="Titulek"/>
       </w:pPr>
       <w:bookmarkStart w:id="13" w:name="_Toc383435789"/>
-      <w:bookmarkStart w:id="14" w:name="_Toc383665310"/>
+      <w:bookmarkStart w:id="14" w:name="_Toc383882802"/>
       <w:r>
         <w:t xml:space="preserve">Ukázka </w:t>
       </w:r>
-      <w:r>
-        <w:fldChar w:fldCharType="begin"/>
-      </w:r>
-      <w:r>
-        <w:instrText xml:space="preserve"> SEQ Ukázka \* ARABIC </w:instrText>
-      </w:r>
-      <w:r>
-        <w:fldChar w:fldCharType="separate"/>
-      </w:r>
-      <w:r>
-        <w:rPr>
-          <w:noProof/>
-        </w:rPr>
-        <w:t>1</w:t>
-      </w:r>
-      <w:r>
-        <w:rPr>
-          <w:noProof/>
-        </w:rPr>
-        <w:fldChar w:fldCharType="end"/>
-      </w:r>
+      <w:fldSimple w:instr=" SEQ Ukázka \* ARABIC ">
+        <w:r>
+          <w:rPr>
+            <w:noProof/>
+          </w:rPr>
+          <w:t>1</w:t>
+        </w:r>
+      </w:fldSimple>
       <w:r>
         <w:t>: Základní struktura HTML stránky</w:t>
       </w:r>
@@ -6528,7 +6515,7 @@
       <w:pPr>
         <w:pStyle w:val="Nadpis2"/>
       </w:pPr>
-      <w:bookmarkStart w:id="15" w:name="_Toc383665397"/>
+      <w:bookmarkStart w:id="15" w:name="_Toc383882762"/>
       <w:r>
         <w:t>Hlavička</w:t>
       </w:r>
@@ -6620,31 +6607,18 @@
         <w:pStyle w:val="Titulek"/>
       </w:pPr>
       <w:bookmarkStart w:id="16" w:name="_Toc383435790"/>
-      <w:bookmarkStart w:id="17" w:name="_Toc383665311"/>
+      <w:bookmarkStart w:id="17" w:name="_Toc383882803"/>
       <w:r>
         <w:t xml:space="preserve">Ukázka </w:t>
       </w:r>
-      <w:r>
-        <w:fldChar w:fldCharType="begin"/>
-      </w:r>
-      <w:r>
-        <w:instrText xml:space="preserve"> SEQ Ukázka \* ARABIC </w:instrText>
-      </w:r>
-      <w:r>
-        <w:fldChar w:fldCharType="separate"/>
-      </w:r>
-      <w:r>
-        <w:rPr>
-          <w:noProof/>
-        </w:rPr>
-        <w:t>2</w:t>
-      </w:r>
-      <w:r>
-        <w:rPr>
-          <w:noProof/>
-        </w:rPr>
-        <w:fldChar w:fldCharType="end"/>
-      </w:r>
+      <w:fldSimple w:instr=" SEQ Ukázka \* ARABIC ">
+        <w:r>
+          <w:rPr>
+            <w:noProof/>
+          </w:rPr>
+          <w:t>2</w:t>
+        </w:r>
+      </w:fldSimple>
       <w:r>
         <w:t>: Hlavička stránky</w:t>
       </w:r>
@@ -6923,7 +6897,7 @@
       <w:pPr>
         <w:pStyle w:val="Nadpis2"/>
       </w:pPr>
-      <w:bookmarkStart w:id="18" w:name="_Toc383665398"/>
+      <w:bookmarkStart w:id="18" w:name="_Toc383882763"/>
       <w:r>
         <w:t>Tělo</w:t>
       </w:r>
@@ -6933,7 +6907,7 @@
       <w:pPr>
         <w:pStyle w:val="Nadpis3"/>
       </w:pPr>
-      <w:bookmarkStart w:id="19" w:name="_Toc383665399"/>
+      <w:bookmarkStart w:id="19" w:name="_Toc383882764"/>
       <w:r>
         <w:t>Struktura</w:t>
       </w:r>
@@ -7029,31 +7003,18 @@
         <w:pStyle w:val="Titulek"/>
       </w:pPr>
       <w:bookmarkStart w:id="20" w:name="_Toc383435791"/>
-      <w:bookmarkStart w:id="21" w:name="_Toc383665312"/>
+      <w:bookmarkStart w:id="21" w:name="_Toc383882804"/>
       <w:r>
         <w:t xml:space="preserve">Ukázka </w:t>
       </w:r>
-      <w:r>
-        <w:fldChar w:fldCharType="begin"/>
-      </w:r>
-      <w:r>
-        <w:instrText xml:space="preserve"> SEQ Ukázka \* ARABIC </w:instrText>
-      </w:r>
-      <w:r>
-        <w:fldChar w:fldCharType="separate"/>
-      </w:r>
-      <w:r>
-        <w:rPr>
-          <w:noProof/>
-        </w:rPr>
-        <w:t>3</w:t>
-      </w:r>
-      <w:r>
-        <w:rPr>
-          <w:noProof/>
-        </w:rPr>
-        <w:fldChar w:fldCharType="end"/>
-      </w:r>
+      <w:fldSimple w:instr=" SEQ Ukázka \* ARABIC ">
+        <w:r>
+          <w:rPr>
+            <w:noProof/>
+          </w:rPr>
+          <w:t>3</w:t>
+        </w:r>
+      </w:fldSimple>
       <w:r>
         <w:t>: Tělo stránky</w:t>
       </w:r>
@@ -7312,7 +7273,7 @@
       <w:pPr>
         <w:pStyle w:val="Nadpis3"/>
       </w:pPr>
-      <w:bookmarkStart w:id="22" w:name="_Toc383665400"/>
+      <w:bookmarkStart w:id="22" w:name="_Toc383882765"/>
       <w:r>
         <w:t>Formulářová pole</w:t>
       </w:r>
@@ -7589,31 +7550,18 @@
         <w:pStyle w:val="Titulek"/>
       </w:pPr>
       <w:bookmarkStart w:id="23" w:name="_Toc383435792"/>
-      <w:bookmarkStart w:id="24" w:name="_Toc383665313"/>
+      <w:bookmarkStart w:id="24" w:name="_Toc383882805"/>
       <w:r>
         <w:t xml:space="preserve">Ukázka </w:t>
       </w:r>
-      <w:r>
-        <w:fldChar w:fldCharType="begin"/>
-      </w:r>
-      <w:r>
-        <w:instrText xml:space="preserve"> SEQ Ukázka \* ARABIC </w:instrText>
-      </w:r>
-      <w:r>
-        <w:fldChar w:fldCharType="separate"/>
-      </w:r>
-      <w:r>
-        <w:rPr>
-          <w:noProof/>
-        </w:rPr>
-        <w:t>4</w:t>
-      </w:r>
-      <w:r>
-        <w:rPr>
-          <w:noProof/>
-        </w:rPr>
-        <w:fldChar w:fldCharType="end"/>
-      </w:r>
+      <w:fldSimple w:instr=" SEQ Ukázka \* ARABIC ">
+        <w:r>
+          <w:rPr>
+            <w:noProof/>
+          </w:rPr>
+          <w:t>4</w:t>
+        </w:r>
+      </w:fldSimple>
       <w:r>
         <w:t>: Jednotlivé prvky formuláře</w:t>
       </w:r>
@@ -8109,7 +8057,7 @@
       <w:pPr>
         <w:pStyle w:val="Nadpis3"/>
       </w:pPr>
-      <w:bookmarkStart w:id="25" w:name="_Toc383665401"/>
+      <w:bookmarkStart w:id="25" w:name="_Toc383882766"/>
       <w:r>
         <w:t>Navigace</w:t>
       </w:r>
@@ -8209,7 +8157,7 @@
       <w:pPr>
         <w:pStyle w:val="Nadpis2"/>
       </w:pPr>
-      <w:bookmarkStart w:id="26" w:name="_Toc383665402"/>
+      <w:bookmarkStart w:id="26" w:name="_Toc383882767"/>
       <w:r>
         <w:t>Vzhled</w:t>
       </w:r>
@@ -8342,31 +8290,18 @@
       <w:pPr>
         <w:pStyle w:val="Titulek"/>
       </w:pPr>
-      <w:bookmarkStart w:id="27" w:name="_Toc383668619"/>
+      <w:bookmarkStart w:id="27" w:name="_Toc383882836"/>
       <w:r>
         <w:t xml:space="preserve">Obrázek </w:t>
       </w:r>
-      <w:r>
-        <w:fldChar w:fldCharType="begin"/>
-      </w:r>
-      <w:r>
-        <w:instrText xml:space="preserve"> SEQ Obrázek \* ARABIC </w:instrText>
-      </w:r>
-      <w:r>
-        <w:fldChar w:fldCharType="separate"/>
-      </w:r>
-      <w:r>
-        <w:rPr>
-          <w:noProof/>
-        </w:rPr>
-        <w:t>1</w:t>
-      </w:r>
-      <w:r>
-        <w:rPr>
-          <w:noProof/>
-        </w:rPr>
-        <w:fldChar w:fldCharType="end"/>
-      </w:r>
+      <w:fldSimple w:instr=" SEQ Obrázek \* ARABIC ">
+        <w:r>
+          <w:rPr>
+            <w:noProof/>
+          </w:rPr>
+          <w:t>1</w:t>
+        </w:r>
+      </w:fldSimple>
       <w:r>
         <w:t>: Jednoduchý formulář bez nastavených stylů</w:t>
       </w:r>
@@ -8376,7 +8311,7 @@
       <w:pPr>
         <w:pStyle w:val="Nadpis3"/>
       </w:pPr>
-      <w:bookmarkStart w:id="28" w:name="_Toc383665403"/>
+      <w:bookmarkStart w:id="28" w:name="_Toc383882768"/>
       <w:r>
         <w:t>Stránka</w:t>
       </w:r>
@@ -8559,31 +8494,18 @@
       <w:pPr>
         <w:pStyle w:val="Titulek"/>
       </w:pPr>
-      <w:bookmarkStart w:id="29" w:name="_Toc383665314"/>
+      <w:bookmarkStart w:id="29" w:name="_Toc383882806"/>
       <w:r>
         <w:t xml:space="preserve">Ukázka </w:t>
       </w:r>
-      <w:r>
-        <w:fldChar w:fldCharType="begin"/>
-      </w:r>
-      <w:r>
-        <w:instrText xml:space="preserve"> SEQ Ukázka \* ARABIC </w:instrText>
-      </w:r>
-      <w:r>
-        <w:fldChar w:fldCharType="separate"/>
-      </w:r>
-      <w:r>
-        <w:rPr>
-          <w:noProof/>
-        </w:rPr>
-        <w:t>5</w:t>
-      </w:r>
-      <w:r>
-        <w:rPr>
-          <w:noProof/>
-        </w:rPr>
-        <w:fldChar w:fldCharType="end"/>
-      </w:r>
+      <w:fldSimple w:instr=" SEQ Ukázka \* ARABIC ">
+        <w:r>
+          <w:rPr>
+            <w:noProof/>
+          </w:rPr>
+          <w:t>5</w:t>
+        </w:r>
+      </w:fldSimple>
       <w:r>
         <w:t>: Styly stránky a formuláře</w:t>
       </w:r>
@@ -9239,31 +9161,18 @@
         <w:pStyle w:val="Titulek"/>
       </w:pPr>
       <w:bookmarkStart w:id="30" w:name="_Toc383435794"/>
-      <w:bookmarkStart w:id="31" w:name="_Toc383665315"/>
+      <w:bookmarkStart w:id="31" w:name="_Toc383882807"/>
       <w:r>
         <w:t xml:space="preserve">Ukázka </w:t>
       </w:r>
-      <w:r>
-        <w:fldChar w:fldCharType="begin"/>
-      </w:r>
-      <w:r>
-        <w:instrText xml:space="preserve"> SEQ Ukázka \* ARABIC </w:instrText>
-      </w:r>
-      <w:r>
-        <w:fldChar w:fldCharType="separate"/>
-      </w:r>
-      <w:r>
-        <w:rPr>
-          <w:noProof/>
-        </w:rPr>
-        <w:t>6</w:t>
-      </w:r>
-      <w:r>
-        <w:rPr>
-          <w:noProof/>
-        </w:rPr>
-        <w:fldChar w:fldCharType="end"/>
-      </w:r>
+      <w:fldSimple w:instr=" SEQ Ukázka \* ARABIC ">
+        <w:r>
+          <w:rPr>
+            <w:noProof/>
+          </w:rPr>
+          <w:t>6</w:t>
+        </w:r>
+      </w:fldSimple>
       <w:r>
         <w:t>: Absolutně vycentrovaný prvek</w:t>
       </w:r>
@@ -9393,34 +9302,18 @@
       <w:pPr>
         <w:pStyle w:val="Titulek"/>
       </w:pPr>
-      <w:bookmarkStart w:id="32" w:name="_Toc383668620"/>
+      <w:bookmarkStart w:id="32" w:name="_Toc383882837"/>
       <w:r>
         <w:t xml:space="preserve">Obrázek </w:t>
       </w:r>
-      <w:r>
-        <w:fldChar w:fldCharType="begin"/>
-      </w:r>
-      <w:r>
-        <w:instrText xml:space="preserve"> SEQ Obrázek \* AR</w:instrText>
-      </w:r>
-      <w:r>
-        <w:instrText xml:space="preserve">ABIC </w:instrText>
-      </w:r>
-      <w:r>
-        <w:fldChar w:fldCharType="separate"/>
-      </w:r>
-      <w:r>
-        <w:rPr>
-          <w:noProof/>
-        </w:rPr>
-        <w:t>2</w:t>
-      </w:r>
-      <w:r>
-        <w:rPr>
-          <w:noProof/>
-        </w:rPr>
-        <w:fldChar w:fldCharType="end"/>
-      </w:r>
+      <w:fldSimple w:instr=" SEQ Obrázek \* ARABIC ">
+        <w:r>
+          <w:rPr>
+            <w:noProof/>
+          </w:rPr>
+          <w:t>2</w:t>
+        </w:r>
+      </w:fldSimple>
       <w:r>
         <w:t xml:space="preserve">: Jednoduchý formulář </w:t>
       </w:r>
@@ -9436,7 +9329,7 @@
       <w:pPr>
         <w:pStyle w:val="Nadpis3"/>
       </w:pPr>
-      <w:bookmarkStart w:id="33" w:name="_Toc383665404"/>
+      <w:bookmarkStart w:id="33" w:name="_Toc383882769"/>
       <w:r>
         <w:t>Formulářové prvky</w:t>
       </w:r>
@@ -9680,31 +9573,18 @@
         <w:pStyle w:val="Titulek"/>
       </w:pPr>
       <w:bookmarkStart w:id="34" w:name="_Toc383435795"/>
-      <w:bookmarkStart w:id="35" w:name="_Toc383665316"/>
+      <w:bookmarkStart w:id="35" w:name="_Toc383882808"/>
       <w:r>
         <w:t xml:space="preserve">Ukázka </w:t>
       </w:r>
-      <w:r>
-        <w:fldChar w:fldCharType="begin"/>
-      </w:r>
-      <w:r>
-        <w:instrText xml:space="preserve"> SEQ Ukázka \* ARABIC </w:instrText>
-      </w:r>
-      <w:r>
-        <w:fldChar w:fldCharType="separate"/>
-      </w:r>
-      <w:r>
-        <w:rPr>
-          <w:noProof/>
-        </w:rPr>
-        <w:t>7</w:t>
-      </w:r>
-      <w:r>
-        <w:rPr>
-          <w:noProof/>
-        </w:rPr>
-        <w:fldChar w:fldCharType="end"/>
-      </w:r>
+      <w:fldSimple w:instr=" SEQ Ukázka \* ARABIC ">
+        <w:r>
+          <w:rPr>
+            <w:noProof/>
+          </w:rPr>
+          <w:t>7</w:t>
+        </w:r>
+      </w:fldSimple>
       <w:r>
         <w:t>: Různé styly formulářových prvků</w:t>
       </w:r>
@@ -9923,7 +9803,7 @@
       <w:pPr>
         <w:pStyle w:val="Nadpis3"/>
       </w:pPr>
-      <w:bookmarkStart w:id="36" w:name="_Toc383665405"/>
+      <w:bookmarkStart w:id="36" w:name="_Toc383882770"/>
       <w:r>
         <w:lastRenderedPageBreak/>
         <w:t>Navigace</w:t>
@@ -10139,31 +10019,18 @@
         <w:pStyle w:val="Titulek"/>
       </w:pPr>
       <w:bookmarkStart w:id="37" w:name="_Toc383435796"/>
-      <w:bookmarkStart w:id="38" w:name="_Toc383665317"/>
+      <w:bookmarkStart w:id="38" w:name="_Toc383882809"/>
       <w:r>
         <w:t xml:space="preserve">Ukázka </w:t>
       </w:r>
-      <w:r>
-        <w:fldChar w:fldCharType="begin"/>
-      </w:r>
-      <w:r>
-        <w:instrText xml:space="preserve"> SEQ Ukázka \* ARABIC </w:instrText>
-      </w:r>
-      <w:r>
-        <w:fldChar w:fldCharType="separate"/>
-      </w:r>
-      <w:r>
-        <w:rPr>
-          <w:noProof/>
-        </w:rPr>
-        <w:t>8</w:t>
-      </w:r>
-      <w:r>
-        <w:rPr>
-          <w:noProof/>
-        </w:rPr>
-        <w:fldChar w:fldCharType="end"/>
-      </w:r>
+      <w:fldSimple w:instr=" SEQ Ukázka \* ARABIC ">
+        <w:r>
+          <w:rPr>
+            <w:noProof/>
+          </w:rPr>
+          <w:t>8</w:t>
+        </w:r>
+      </w:fldSimple>
       <w:r>
         <w:t>:</w:t>
       </w:r>
@@ -10263,34 +10130,18 @@
         <w:pStyle w:val="Titulek"/>
       </w:pPr>
       <w:bookmarkStart w:id="39" w:name="_Toc383435788"/>
-      <w:bookmarkStart w:id="40" w:name="_Toc383668621"/>
+      <w:bookmarkStart w:id="40" w:name="_Toc383882838"/>
       <w:r>
         <w:t xml:space="preserve">Obrázek </w:t>
       </w:r>
-      <w:r>
-        <w:fldChar w:fldCharType="begin"/>
-      </w:r>
-      <w:r>
-        <w:instrText xml:space="preserve"> SE</w:instrText>
-      </w:r>
-      <w:r>
-        <w:instrText xml:space="preserve">Q Obrázek \* ARABIC </w:instrText>
-      </w:r>
-      <w:r>
-        <w:fldChar w:fldCharType="separate"/>
-      </w:r>
-      <w:r>
-        <w:rPr>
-          <w:noProof/>
-        </w:rPr>
-        <w:t>3</w:t>
-      </w:r>
-      <w:r>
-        <w:rPr>
-          <w:noProof/>
-        </w:rPr>
-        <w:fldChar w:fldCharType="end"/>
-      </w:r>
+      <w:fldSimple w:instr=" SEQ Obrázek \* ARABIC ">
+        <w:r>
+          <w:rPr>
+            <w:noProof/>
+          </w:rPr>
+          <w:t>3</w:t>
+        </w:r>
+      </w:fldSimple>
       <w:r>
         <w:t>: Kulatá tlačítka</w:t>
       </w:r>
@@ -10301,7 +10152,7 @@
       <w:pPr>
         <w:pStyle w:val="Nadpis3"/>
       </w:pPr>
-      <w:bookmarkStart w:id="41" w:name="_Toc383665406"/>
+      <w:bookmarkStart w:id="41" w:name="_Toc383882771"/>
       <w:r>
         <w:t>Písmo</w:t>
       </w:r>
@@ -10416,31 +10267,18 @@
         <w:pStyle w:val="Titulek"/>
       </w:pPr>
       <w:bookmarkStart w:id="42" w:name="_Toc383435797"/>
-      <w:bookmarkStart w:id="43" w:name="_Toc383665318"/>
+      <w:bookmarkStart w:id="43" w:name="_Toc383882810"/>
       <w:r>
         <w:t xml:space="preserve">Ukázka </w:t>
       </w:r>
-      <w:r>
-        <w:fldChar w:fldCharType="begin"/>
-      </w:r>
-      <w:r>
-        <w:instrText xml:space="preserve"> SEQ Ukázka \* ARABIC </w:instrText>
-      </w:r>
-      <w:r>
-        <w:fldChar w:fldCharType="separate"/>
-      </w:r>
-      <w:r>
-        <w:rPr>
-          <w:noProof/>
-        </w:rPr>
-        <w:t>9</w:t>
-      </w:r>
-      <w:r>
-        <w:rPr>
-          <w:noProof/>
-        </w:rPr>
-        <w:fldChar w:fldCharType="end"/>
-      </w:r>
+      <w:fldSimple w:instr=" SEQ Ukázka \* ARABIC ">
+        <w:r>
+          <w:rPr>
+            <w:noProof/>
+          </w:rPr>
+          <w:t>9</w:t>
+        </w:r>
+      </w:fldSimple>
       <w:r>
         <w:t>: Vložení písma do souboru</w:t>
       </w:r>
@@ -10797,31 +10635,18 @@
         <w:pStyle w:val="Titulek"/>
       </w:pPr>
       <w:bookmarkStart w:id="44" w:name="_Toc383435798"/>
-      <w:bookmarkStart w:id="45" w:name="_Toc383665319"/>
+      <w:bookmarkStart w:id="45" w:name="_Toc383882811"/>
       <w:r>
         <w:t xml:space="preserve">Ukázka </w:t>
       </w:r>
-      <w:r>
-        <w:fldChar w:fldCharType="begin"/>
-      </w:r>
-      <w:r>
-        <w:instrText xml:space="preserve"> SEQ Ukázka \* ARABIC </w:instrText>
-      </w:r>
-      <w:r>
-        <w:fldChar w:fldCharType="separate"/>
-      </w:r>
-      <w:r>
-        <w:rPr>
-          <w:noProof/>
-        </w:rPr>
-        <w:t>10</w:t>
-      </w:r>
-      <w:r>
-        <w:rPr>
-          <w:noProof/>
-        </w:rPr>
-        <w:fldChar w:fldCharType="end"/>
-      </w:r>
+      <w:fldSimple w:instr=" SEQ Ukázka \* ARABIC ">
+        <w:r>
+          <w:rPr>
+            <w:noProof/>
+          </w:rPr>
+          <w:t>10</w:t>
+        </w:r>
+      </w:fldSimple>
       <w:r>
         <w:t>: Formule pro vložení písma</w:t>
       </w:r>
@@ -10838,7 +10663,7 @@
       <w:pPr>
         <w:pStyle w:val="Nadpis3"/>
       </w:pPr>
-      <w:bookmarkStart w:id="46" w:name="_Toc383665407"/>
+      <w:bookmarkStart w:id="46" w:name="_Toc383882772"/>
       <w:r>
         <w:t>Prefixy</w:t>
       </w:r>
@@ -10960,31 +10785,18 @@
         <w:pStyle w:val="Titulek"/>
       </w:pPr>
       <w:bookmarkStart w:id="47" w:name="_Toc383435799"/>
-      <w:bookmarkStart w:id="48" w:name="_Toc383665320"/>
+      <w:bookmarkStart w:id="48" w:name="_Toc383882812"/>
       <w:r>
         <w:t xml:space="preserve">Ukázka </w:t>
       </w:r>
-      <w:r>
-        <w:fldChar w:fldCharType="begin"/>
-      </w:r>
-      <w:r>
-        <w:instrText xml:space="preserve"> SEQ Ukázka \* ARABIC </w:instrText>
-      </w:r>
-      <w:r>
-        <w:fldChar w:fldCharType="separate"/>
-      </w:r>
-      <w:r>
-        <w:rPr>
-          <w:noProof/>
-        </w:rPr>
-        <w:t>11</w:t>
-      </w:r>
-      <w:r>
-        <w:rPr>
-          <w:noProof/>
-        </w:rPr>
-        <w:fldChar w:fldCharType="end"/>
-      </w:r>
+      <w:fldSimple w:instr=" SEQ Ukázka \* ARABIC ">
+        <w:r>
+          <w:rPr>
+            <w:noProof/>
+          </w:rPr>
+          <w:t>11</w:t>
+        </w:r>
+      </w:fldSimple>
       <w:r>
         <w:t xml:space="preserve">: </w:t>
       </w:r>
@@ -11013,7 +10825,7 @@
       <w:pPr>
         <w:pStyle w:val="Nadpis1"/>
       </w:pPr>
-      <w:bookmarkStart w:id="49" w:name="_Toc383665408"/>
+      <w:bookmarkStart w:id="49" w:name="_Toc383882773"/>
       <w:r>
         <w:lastRenderedPageBreak/>
         <w:t>Strojová část</w:t>
@@ -11037,7 +10849,7 @@
       <w:pPr>
         <w:pStyle w:val="Nadpis2"/>
       </w:pPr>
-      <w:bookmarkStart w:id="50" w:name="_Toc383665409"/>
+      <w:bookmarkStart w:id="50" w:name="_Toc383882774"/>
       <w:r>
         <w:t>PHP v HTML kódu</w:t>
       </w:r>
@@ -11155,31 +10967,18 @@
         <w:pStyle w:val="Titulek"/>
       </w:pPr>
       <w:bookmarkStart w:id="51" w:name="_Toc383435800"/>
-      <w:bookmarkStart w:id="52" w:name="_Toc383665321"/>
+      <w:bookmarkStart w:id="52" w:name="_Toc383882813"/>
       <w:r>
         <w:t xml:space="preserve">Ukázka </w:t>
       </w:r>
-      <w:r>
-        <w:fldChar w:fldCharType="begin"/>
-      </w:r>
-      <w:r>
-        <w:instrText xml:space="preserve"> SEQ Ukázka \* ARABIC </w:instrText>
-      </w:r>
-      <w:r>
-        <w:fldChar w:fldCharType="separate"/>
-      </w:r>
-      <w:r>
-        <w:rPr>
-          <w:noProof/>
-        </w:rPr>
-        <w:t>12</w:t>
-      </w:r>
-      <w:r>
-        <w:rPr>
-          <w:noProof/>
-        </w:rPr>
-        <w:fldChar w:fldCharType="end"/>
-      </w:r>
+      <w:fldSimple w:instr=" SEQ Ukázka \* ARABIC ">
+        <w:r>
+          <w:rPr>
+            <w:noProof/>
+          </w:rPr>
+          <w:t>12</w:t>
+        </w:r>
+      </w:fldSimple>
       <w:r>
         <w:t>: vložení PHP kódu do HTML dokumentu</w:t>
       </w:r>
@@ -11190,7 +10989,7 @@
       <w:pPr>
         <w:pStyle w:val="Nadpis2"/>
       </w:pPr>
-      <w:bookmarkStart w:id="53" w:name="_Toc383665410"/>
+      <w:bookmarkStart w:id="53" w:name="_Toc383882775"/>
       <w:r>
         <w:t>Úvod</w:t>
       </w:r>
@@ -11757,31 +11556,18 @@
           <w:bCs w:val="0"/>
         </w:rPr>
       </w:pPr>
-      <w:bookmarkStart w:id="54" w:name="_Toc383665322"/>
+      <w:bookmarkStart w:id="54" w:name="_Toc383882814"/>
       <w:r>
         <w:t xml:space="preserve">Ukázka </w:t>
       </w:r>
-      <w:r>
-        <w:fldChar w:fldCharType="begin"/>
-      </w:r>
-      <w:r>
-        <w:instrText xml:space="preserve"> SEQ Ukázka \* ARABIC </w:instrText>
-      </w:r>
-      <w:r>
-        <w:fldChar w:fldCharType="separate"/>
-      </w:r>
-      <w:r>
-        <w:rPr>
-          <w:noProof/>
-        </w:rPr>
-        <w:t>13</w:t>
-      </w:r>
-      <w:r>
-        <w:rPr>
-          <w:noProof/>
-        </w:rPr>
-        <w:fldChar w:fldCharType="end"/>
-      </w:r>
+      <w:fldSimple w:instr=" SEQ Ukázka \* ARABIC ">
+        <w:r>
+          <w:rPr>
+            <w:noProof/>
+          </w:rPr>
+          <w:t>13</w:t>
+        </w:r>
+      </w:fldSimple>
       <w:r>
         <w:t xml:space="preserve">: Zpracování velkého množství dat pomocí pole a </w:t>
       </w:r>
@@ -11902,7 +11688,7 @@
       <w:pPr>
         <w:pStyle w:val="Nadpis2"/>
       </w:pPr>
-      <w:bookmarkStart w:id="55" w:name="_Toc383665411"/>
+      <w:bookmarkStart w:id="55" w:name="_Toc383882776"/>
       <w:r>
         <w:t xml:space="preserve">Limitace </w:t>
       </w:r>
@@ -12171,31 +11957,18 @@
       <w:pPr>
         <w:pStyle w:val="Titulek"/>
       </w:pPr>
-      <w:bookmarkStart w:id="56" w:name="_Toc383665323"/>
+      <w:bookmarkStart w:id="56" w:name="_Toc383882815"/>
       <w:r>
         <w:t xml:space="preserve">Ukázka </w:t>
       </w:r>
-      <w:r>
-        <w:fldChar w:fldCharType="begin"/>
-      </w:r>
-      <w:r>
-        <w:instrText xml:space="preserve"> SEQ Ukázka \* ARABIC </w:instrText>
-      </w:r>
-      <w:r>
-        <w:fldChar w:fldCharType="separate"/>
-      </w:r>
-      <w:r>
-        <w:rPr>
-          <w:noProof/>
-        </w:rPr>
-        <w:t>14</w:t>
-      </w:r>
-      <w:r>
-        <w:rPr>
-          <w:noProof/>
-        </w:rPr>
-        <w:fldChar w:fldCharType="end"/>
-      </w:r>
+      <w:fldSimple w:instr=" SEQ Ukázka \* ARABIC ">
+        <w:r>
+          <w:rPr>
+            <w:noProof/>
+          </w:rPr>
+          <w:t>14</w:t>
+        </w:r>
+      </w:fldSimple>
       <w:r>
         <w:t xml:space="preserve">: Doplnění </w:t>
       </w:r>
@@ -12381,7 +12154,7 @@
       <w:pPr>
         <w:pStyle w:val="Nadpis2"/>
       </w:pPr>
-      <w:bookmarkStart w:id="57" w:name="_Toc383665412"/>
+      <w:bookmarkStart w:id="57" w:name="_Toc383882777"/>
       <w:r>
         <w:t xml:space="preserve">Zápis dat do </w:t>
       </w:r>
@@ -12650,31 +12423,18 @@
         <w:pStyle w:val="Titulek"/>
       </w:pPr>
       <w:bookmarkStart w:id="58" w:name="_Toc383435803"/>
-      <w:bookmarkStart w:id="59" w:name="_Toc383665324"/>
+      <w:bookmarkStart w:id="59" w:name="_Toc383882816"/>
       <w:r>
         <w:t xml:space="preserve">Ukázka </w:t>
       </w:r>
-      <w:r>
-        <w:fldChar w:fldCharType="begin"/>
-      </w:r>
-      <w:r>
-        <w:instrText xml:space="preserve"> SEQ Ukázka \* ARABIC </w:instrText>
-      </w:r>
-      <w:r>
-        <w:fldChar w:fldCharType="separate"/>
-      </w:r>
-      <w:r>
-        <w:rPr>
-          <w:noProof/>
-        </w:rPr>
-        <w:t>15</w:t>
-      </w:r>
-      <w:r>
-        <w:rPr>
-          <w:noProof/>
-        </w:rPr>
-        <w:fldChar w:fldCharType="end"/>
-      </w:r>
+      <w:fldSimple w:instr=" SEQ Ukázka \* ARABIC ">
+        <w:r>
+          <w:rPr>
+            <w:noProof/>
+          </w:rPr>
+          <w:t>15</w:t>
+        </w:r>
+      </w:fldSimple>
       <w:r>
         <w:t xml:space="preserve">: Uložení jednoduché hodnoty do </w:t>
       </w:r>
@@ -12815,31 +12575,18 @@
         <w:pStyle w:val="Titulek"/>
       </w:pPr>
       <w:bookmarkStart w:id="60" w:name="_Toc383435804"/>
-      <w:bookmarkStart w:id="61" w:name="_Toc383665325"/>
+      <w:bookmarkStart w:id="61" w:name="_Toc383882817"/>
       <w:r>
         <w:t xml:space="preserve">Ukázka </w:t>
       </w:r>
-      <w:r>
-        <w:fldChar w:fldCharType="begin"/>
-      </w:r>
-      <w:r>
-        <w:instrText xml:space="preserve"> SEQ Ukázka \* ARABIC </w:instrText>
-      </w:r>
-      <w:r>
-        <w:fldChar w:fldCharType="separate"/>
-      </w:r>
-      <w:r>
-        <w:rPr>
-          <w:noProof/>
-        </w:rPr>
-        <w:t>16</w:t>
-      </w:r>
-      <w:r>
-        <w:rPr>
-          <w:noProof/>
-        </w:rPr>
-        <w:fldChar w:fldCharType="end"/>
-      </w:r>
+      <w:fldSimple w:instr=" SEQ Ukázka \* ARABIC ">
+        <w:r>
+          <w:rPr>
+            <w:noProof/>
+          </w:rPr>
+          <w:t>16</w:t>
+        </w:r>
+      </w:fldSimple>
       <w:r>
         <w:t>: Zápis</w:t>
       </w:r>
@@ -12866,7 +12613,7 @@
       <w:pPr>
         <w:pStyle w:val="Nadpis2"/>
       </w:pPr>
-      <w:bookmarkStart w:id="62" w:name="_Toc383665413"/>
+      <w:bookmarkStart w:id="62" w:name="_Toc383882778"/>
       <w:r>
         <w:t>Zápis dat do databáze</w:t>
       </w:r>
@@ -13256,31 +13003,18 @@
         <w:pStyle w:val="Titulek"/>
       </w:pPr>
       <w:bookmarkStart w:id="63" w:name="_Toc383435805"/>
-      <w:bookmarkStart w:id="64" w:name="_Toc383665326"/>
+      <w:bookmarkStart w:id="64" w:name="_Toc383882818"/>
       <w:r>
         <w:t xml:space="preserve">Ukázka </w:t>
       </w:r>
-      <w:r>
-        <w:fldChar w:fldCharType="begin"/>
-      </w:r>
-      <w:r>
-        <w:instrText xml:space="preserve"> SEQ Ukázka \* ARABIC </w:instrText>
-      </w:r>
-      <w:r>
-        <w:fldChar w:fldCharType="separate"/>
-      </w:r>
-      <w:r>
-        <w:rPr>
-          <w:noProof/>
-        </w:rPr>
-        <w:t>17</w:t>
-      </w:r>
-      <w:r>
-        <w:rPr>
-          <w:noProof/>
-        </w:rPr>
-        <w:fldChar w:fldCharType="end"/>
-      </w:r>
+      <w:fldSimple w:instr=" SEQ Ukázka \* ARABIC ">
+        <w:r>
+          <w:rPr>
+            <w:noProof/>
+          </w:rPr>
+          <w:t>17</w:t>
+        </w:r>
+      </w:fldSimple>
       <w:r>
         <w:t>: Připojení k databázi</w:t>
       </w:r>
@@ -13477,31 +13211,18 @@
         <w:pStyle w:val="Titulek"/>
       </w:pPr>
       <w:bookmarkStart w:id="65" w:name="_Toc383435806"/>
-      <w:bookmarkStart w:id="66" w:name="_Toc383665327"/>
+      <w:bookmarkStart w:id="66" w:name="_Toc383882819"/>
       <w:r>
         <w:t xml:space="preserve">Ukázka </w:t>
       </w:r>
-      <w:r>
-        <w:fldChar w:fldCharType="begin"/>
-      </w:r>
-      <w:r>
-        <w:instrText xml:space="preserve"> SEQ Ukázka \* ARABIC </w:instrText>
-      </w:r>
-      <w:r>
-        <w:fldChar w:fldCharType="separate"/>
-      </w:r>
-      <w:r>
-        <w:rPr>
-          <w:noProof/>
-        </w:rPr>
-        <w:t>18</w:t>
-      </w:r>
-      <w:r>
-        <w:rPr>
-          <w:noProof/>
-        </w:rPr>
-        <w:fldChar w:fldCharType="end"/>
-      </w:r>
+      <w:fldSimple w:instr=" SEQ Ukázka \* ARABIC ">
+        <w:r>
+          <w:rPr>
+            <w:noProof/>
+          </w:rPr>
+          <w:t>18</w:t>
+        </w:r>
+      </w:fldSimple>
       <w:r>
         <w:t>: Nastavení sady znaků pro práci s databází</w:t>
       </w:r>
@@ -13671,31 +13392,18 @@
         <w:pStyle w:val="Titulek"/>
       </w:pPr>
       <w:bookmarkStart w:id="67" w:name="_Toc383435807"/>
-      <w:bookmarkStart w:id="68" w:name="_Toc383665328"/>
+      <w:bookmarkStart w:id="68" w:name="_Toc383882820"/>
       <w:r>
         <w:t xml:space="preserve">Ukázka </w:t>
       </w:r>
-      <w:r>
-        <w:fldChar w:fldCharType="begin"/>
-      </w:r>
-      <w:r>
-        <w:instrText xml:space="preserve"> SEQ Ukázka \* ARABIC </w:instrText>
-      </w:r>
-      <w:r>
-        <w:fldChar w:fldCharType="separate"/>
-      </w:r>
-      <w:r>
-        <w:rPr>
-          <w:noProof/>
-        </w:rPr>
-        <w:t>19</w:t>
-      </w:r>
-      <w:r>
-        <w:rPr>
-          <w:noProof/>
-        </w:rPr>
-        <w:fldChar w:fldCharType="end"/>
-      </w:r>
+      <w:fldSimple w:instr=" SEQ Ukázka \* ARABIC ">
+        <w:r>
+          <w:rPr>
+            <w:noProof/>
+          </w:rPr>
+          <w:t>19</w:t>
+        </w:r>
+      </w:fldSimple>
       <w:r>
         <w:t>: Příkaz jazyka SQL pro zápis do databáze</w:t>
       </w:r>
@@ -13860,31 +13568,18 @@
         <w:pStyle w:val="Titulek"/>
       </w:pPr>
       <w:bookmarkStart w:id="69" w:name="_Toc383435808"/>
-      <w:bookmarkStart w:id="70" w:name="_Toc383665329"/>
+      <w:bookmarkStart w:id="70" w:name="_Toc383882821"/>
       <w:r>
         <w:t xml:space="preserve">Ukázka </w:t>
       </w:r>
-      <w:r>
-        <w:fldChar w:fldCharType="begin"/>
-      </w:r>
-      <w:r>
-        <w:instrText xml:space="preserve"> SEQ Ukázka \* ARABIC </w:instrText>
-      </w:r>
-      <w:r>
-        <w:fldChar w:fldCharType="separate"/>
-      </w:r>
-      <w:r>
-        <w:rPr>
-          <w:noProof/>
-        </w:rPr>
-        <w:t>20</w:t>
-      </w:r>
-      <w:r>
-        <w:rPr>
-          <w:noProof/>
-        </w:rPr>
-        <w:fldChar w:fldCharType="end"/>
-      </w:r>
+      <w:fldSimple w:instr=" SEQ Ukázka \* ARABIC ">
+        <w:r>
+          <w:rPr>
+            <w:noProof/>
+          </w:rPr>
+          <w:t>20</w:t>
+        </w:r>
+      </w:fldSimple>
       <w:r>
         <w:t xml:space="preserve">: Zpracování </w:t>
       </w:r>
@@ -14027,31 +13722,18 @@
         <w:pStyle w:val="Titulek"/>
       </w:pPr>
       <w:bookmarkStart w:id="71" w:name="_Toc383435809"/>
-      <w:bookmarkStart w:id="72" w:name="_Toc383665330"/>
+      <w:bookmarkStart w:id="72" w:name="_Toc383882822"/>
       <w:r>
         <w:t xml:space="preserve">Ukázka </w:t>
       </w:r>
-      <w:r>
-        <w:fldChar w:fldCharType="begin"/>
-      </w:r>
-      <w:r>
-        <w:instrText xml:space="preserve"> SEQ Ukázka \* ARABIC </w:instrText>
-      </w:r>
-      <w:r>
-        <w:fldChar w:fldCharType="separate"/>
-      </w:r>
-      <w:r>
-        <w:rPr>
-          <w:noProof/>
-        </w:rPr>
-        <w:t>21</w:t>
-      </w:r>
-      <w:r>
-        <w:rPr>
-          <w:noProof/>
-        </w:rPr>
-        <w:fldChar w:fldCharType="end"/>
-      </w:r>
+      <w:fldSimple w:instr=" SEQ Ukázka \* ARABIC ">
+        <w:r>
+          <w:rPr>
+            <w:noProof/>
+          </w:rPr>
+          <w:t>21</w:t>
+        </w:r>
+      </w:fldSimple>
       <w:r>
         <w:t>: Ukončení práce s databází</w:t>
       </w:r>
@@ -14195,31 +13877,18 @@
         <w:pStyle w:val="Titulek"/>
       </w:pPr>
       <w:bookmarkStart w:id="73" w:name="_Toc383435810"/>
-      <w:bookmarkStart w:id="74" w:name="_Toc383665331"/>
+      <w:bookmarkStart w:id="74" w:name="_Toc383882823"/>
       <w:r>
         <w:t xml:space="preserve">Ukázka </w:t>
       </w:r>
-      <w:r>
-        <w:fldChar w:fldCharType="begin"/>
-      </w:r>
-      <w:r>
-        <w:instrText xml:space="preserve"> SEQ Ukázka \* ARABIC </w:instrText>
-      </w:r>
-      <w:r>
-        <w:fldChar w:fldCharType="separate"/>
-      </w:r>
-      <w:r>
-        <w:rPr>
-          <w:noProof/>
-        </w:rPr>
-        <w:t>22</w:t>
-      </w:r>
-      <w:r>
-        <w:rPr>
-          <w:noProof/>
-        </w:rPr>
-        <w:fldChar w:fldCharType="end"/>
-      </w:r>
+      <w:fldSimple w:instr=" SEQ Ukázka \* ARABIC ">
+        <w:r>
+          <w:rPr>
+            <w:noProof/>
+          </w:rPr>
+          <w:t>22</w:t>
+        </w:r>
+      </w:fldSimple>
       <w:r>
         <w:t>: Příprava příkazu pro zápis většího množství dat do databáze</w:t>
       </w:r>
@@ -14230,7 +13899,7 @@
       <w:pPr>
         <w:pStyle w:val="Nadpis2"/>
       </w:pPr>
-      <w:bookmarkStart w:id="75" w:name="_Toc383665414"/>
+      <w:bookmarkStart w:id="75" w:name="_Toc383882779"/>
       <w:r>
         <w:t>Zápis dat do souboru</w:t>
       </w:r>
@@ -14742,31 +14411,18 @@
         <w:pStyle w:val="Titulek"/>
       </w:pPr>
       <w:bookmarkStart w:id="76" w:name="_Toc383435811"/>
-      <w:bookmarkStart w:id="77" w:name="_Toc383665332"/>
+      <w:bookmarkStart w:id="77" w:name="_Toc383882824"/>
       <w:r>
         <w:t xml:space="preserve">Ukázka </w:t>
       </w:r>
-      <w:r>
-        <w:fldChar w:fldCharType="begin"/>
-      </w:r>
-      <w:r>
-        <w:instrText xml:space="preserve"> SEQ Ukázka \* ARABIC </w:instrText>
-      </w:r>
-      <w:r>
-        <w:fldChar w:fldCharType="separate"/>
-      </w:r>
-      <w:r>
-        <w:rPr>
-          <w:noProof/>
-        </w:rPr>
-        <w:t>23</w:t>
-      </w:r>
-      <w:r>
-        <w:rPr>
-          <w:noProof/>
-        </w:rPr>
-        <w:fldChar w:fldCharType="end"/>
-      </w:r>
+      <w:fldSimple w:instr=" SEQ Ukázka \* ARABIC ">
+        <w:r>
+          <w:rPr>
+            <w:noProof/>
+          </w:rPr>
+          <w:t>23</w:t>
+        </w:r>
+      </w:fldSimple>
       <w:r>
         <w:t>: Jednoduchý zápis do souboru</w:t>
       </w:r>
@@ -15088,31 +14744,18 @@
         <w:pStyle w:val="Titulek"/>
       </w:pPr>
       <w:bookmarkStart w:id="78" w:name="_Toc383435812"/>
-      <w:bookmarkStart w:id="79" w:name="_Toc383665333"/>
+      <w:bookmarkStart w:id="79" w:name="_Toc383882825"/>
       <w:r>
         <w:t xml:space="preserve">Ukázka </w:t>
       </w:r>
-      <w:r>
-        <w:fldChar w:fldCharType="begin"/>
-      </w:r>
-      <w:r>
-        <w:instrText xml:space="preserve"> SEQ Ukázka \* ARABIC </w:instrText>
-      </w:r>
-      <w:r>
-        <w:fldChar w:fldCharType="separate"/>
-      </w:r>
-      <w:r>
-        <w:rPr>
-          <w:noProof/>
-        </w:rPr>
-        <w:t>24</w:t>
-      </w:r>
-      <w:r>
-        <w:rPr>
-          <w:noProof/>
-        </w:rPr>
-        <w:fldChar w:fldCharType="end"/>
-      </w:r>
+      <w:fldSimple w:instr=" SEQ Ukázka \* ARABIC ">
+        <w:r>
+          <w:rPr>
+            <w:noProof/>
+          </w:rPr>
+          <w:t>24</w:t>
+        </w:r>
+      </w:fldSimple>
       <w:r>
         <w:t xml:space="preserve">: </w:t>
       </w:r>
@@ -15319,7 +14962,7 @@
       <w:pPr>
         <w:pStyle w:val="Nadpis2"/>
       </w:pPr>
-      <w:bookmarkStart w:id="80" w:name="_Toc383665415"/>
+      <w:bookmarkStart w:id="80" w:name="_Toc383882780"/>
       <w:r>
         <w:t>Odeslání potvrzujícího emailu</w:t>
       </w:r>
@@ -15607,31 +15250,18 @@
         <w:pStyle w:val="Titulek"/>
       </w:pPr>
       <w:bookmarkStart w:id="81" w:name="_Toc383435813"/>
-      <w:bookmarkStart w:id="82" w:name="_Toc383665334"/>
+      <w:bookmarkStart w:id="82" w:name="_Toc383882826"/>
       <w:r>
         <w:t xml:space="preserve">Ukázka </w:t>
       </w:r>
-      <w:r>
-        <w:fldChar w:fldCharType="begin"/>
-      </w:r>
-      <w:r>
-        <w:instrText xml:space="preserve"> SEQ Ukázka \* ARABIC </w:instrText>
-      </w:r>
-      <w:r>
-        <w:fldChar w:fldCharType="separate"/>
-      </w:r>
-      <w:r>
-        <w:rPr>
-          <w:noProof/>
-        </w:rPr>
-        <w:t>25</w:t>
-      </w:r>
-      <w:r>
-        <w:rPr>
-          <w:noProof/>
-        </w:rPr>
-        <w:fldChar w:fldCharType="end"/>
-      </w:r>
+      <w:fldSimple w:instr=" SEQ Ukázka \* ARABIC ">
+        <w:r>
+          <w:rPr>
+            <w:noProof/>
+          </w:rPr>
+          <w:t>25</w:t>
+        </w:r>
+      </w:fldSimple>
       <w:r>
         <w:t>: Zpracování emailové zprávy</w:t>
       </w:r>
@@ -15790,31 +15420,18 @@
         <w:pStyle w:val="Titulek"/>
       </w:pPr>
       <w:bookmarkStart w:id="83" w:name="_Toc383435814"/>
-      <w:bookmarkStart w:id="84" w:name="_Toc383665335"/>
+      <w:bookmarkStart w:id="84" w:name="_Toc383882827"/>
       <w:r>
         <w:t xml:space="preserve">Ukázka </w:t>
       </w:r>
-      <w:r>
-        <w:fldChar w:fldCharType="begin"/>
-      </w:r>
-      <w:r>
-        <w:instrText xml:space="preserve"> SEQ Ukázka \* ARABIC </w:instrText>
-      </w:r>
-      <w:r>
-        <w:fldChar w:fldCharType="separate"/>
-      </w:r>
-      <w:r>
-        <w:rPr>
-          <w:noProof/>
-        </w:rPr>
-        <w:t>26</w:t>
-      </w:r>
-      <w:r>
-        <w:rPr>
-          <w:noProof/>
-        </w:rPr>
-        <w:fldChar w:fldCharType="end"/>
-      </w:r>
+      <w:fldSimple w:instr=" SEQ Ukázka \* ARABIC ">
+        <w:r>
+          <w:rPr>
+            <w:noProof/>
+          </w:rPr>
+          <w:t>26</w:t>
+        </w:r>
+      </w:fldSimple>
       <w:r>
         <w:t>: Odeslání potvrzovacího emailu</w:t>
       </w:r>
@@ -15825,7 +15442,7 @@
       <w:pPr>
         <w:pStyle w:val="Nadpis2"/>
       </w:pPr>
-      <w:bookmarkStart w:id="85" w:name="_Toc383665416"/>
+      <w:bookmarkStart w:id="85" w:name="_Toc383882781"/>
       <w:r>
         <w:t>Získání zapsaných dat</w:t>
       </w:r>
@@ -16143,31 +15760,18 @@
         <w:pStyle w:val="Titulek"/>
       </w:pPr>
       <w:bookmarkStart w:id="86" w:name="_Toc383435815"/>
-      <w:bookmarkStart w:id="87" w:name="_Toc383665336"/>
+      <w:bookmarkStart w:id="87" w:name="_Toc383882828"/>
       <w:r>
         <w:t xml:space="preserve">Ukázka </w:t>
       </w:r>
-      <w:r>
-        <w:fldChar w:fldCharType="begin"/>
-      </w:r>
-      <w:r>
-        <w:instrText xml:space="preserve"> SEQ Ukázka \* ARABIC </w:instrText>
-      </w:r>
-      <w:r>
-        <w:fldChar w:fldCharType="separate"/>
-      </w:r>
-      <w:r>
-        <w:rPr>
-          <w:noProof/>
-        </w:rPr>
-        <w:t>27</w:t>
-      </w:r>
-      <w:r>
-        <w:rPr>
-          <w:noProof/>
-        </w:rPr>
-        <w:fldChar w:fldCharType="end"/>
-      </w:r>
+      <w:fldSimple w:instr=" SEQ Ukázka \* ARABIC ">
+        <w:r>
+          <w:rPr>
+            <w:noProof/>
+          </w:rPr>
+          <w:t>27</w:t>
+        </w:r>
+      </w:fldSimple>
       <w:r>
         <w:t>: Podmínka pro vypsání hodnoty uložené v </w:t>
       </w:r>
@@ -16572,31 +16176,18 @@
         <w:pStyle w:val="Titulek"/>
       </w:pPr>
       <w:bookmarkStart w:id="88" w:name="_Toc383435816"/>
-      <w:bookmarkStart w:id="89" w:name="_Toc383665337"/>
+      <w:bookmarkStart w:id="89" w:name="_Toc383882829"/>
       <w:r>
         <w:t xml:space="preserve">Ukázka </w:t>
       </w:r>
-      <w:r>
-        <w:fldChar w:fldCharType="begin"/>
-      </w:r>
-      <w:r>
-        <w:instrText xml:space="preserve"> SEQ Ukázka \* ARABIC </w:instrText>
-      </w:r>
-      <w:r>
-        <w:fldChar w:fldCharType="separate"/>
-      </w:r>
-      <w:r>
-        <w:rPr>
-          <w:noProof/>
-        </w:rPr>
-        <w:t>28</w:t>
-      </w:r>
-      <w:r>
-        <w:rPr>
-          <w:noProof/>
-        </w:rPr>
-        <w:fldChar w:fldCharType="end"/>
-      </w:r>
+      <w:fldSimple w:instr=" SEQ Ukázka \* ARABIC ">
+        <w:r>
+          <w:rPr>
+            <w:noProof/>
+          </w:rPr>
+          <w:t>28</w:t>
+        </w:r>
+      </w:fldSimple>
       <w:r>
         <w:t>: SQL příkaz pro získání určité hodnoty</w:t>
       </w:r>
@@ -16903,7 +16494,7 @@
       <w:pPr>
         <w:pStyle w:val="Nadpis2"/>
       </w:pPr>
-      <w:bookmarkStart w:id="90" w:name="_Toc383665417"/>
+      <w:bookmarkStart w:id="90" w:name="_Toc383882782"/>
       <w:r>
         <w:t xml:space="preserve">Vícenásobné </w:t>
       </w:r>
@@ -17041,31 +16632,18 @@
         <w:pStyle w:val="Titulek"/>
       </w:pPr>
       <w:bookmarkStart w:id="91" w:name="_Toc383435817"/>
-      <w:bookmarkStart w:id="92" w:name="_Toc383665338"/>
+      <w:bookmarkStart w:id="92" w:name="_Toc383882830"/>
       <w:r>
         <w:t xml:space="preserve">Ukázka </w:t>
       </w:r>
-      <w:r>
-        <w:fldChar w:fldCharType="begin"/>
-      </w:r>
-      <w:r>
-        <w:instrText xml:space="preserve"> SEQ Ukázka \* ARABIC </w:instrText>
-      </w:r>
-      <w:r>
-        <w:fldChar w:fldCharType="separate"/>
-      </w:r>
-      <w:r>
-        <w:rPr>
-          <w:noProof/>
-        </w:rPr>
-        <w:t>29</w:t>
-      </w:r>
-      <w:r>
-        <w:rPr>
-          <w:noProof/>
-        </w:rPr>
-        <w:fldChar w:fldCharType="end"/>
-      </w:r>
+      <w:fldSimple w:instr=" SEQ Ukázka \* ARABIC ">
+        <w:r>
+          <w:rPr>
+            <w:noProof/>
+          </w:rPr>
+          <w:t>29</w:t>
+        </w:r>
+      </w:fldSimple>
       <w:r>
         <w:t>: Kompletní formulářové textové pole v HTML</w:t>
       </w:r>
@@ -17235,31 +16813,18 @@
         <w:pStyle w:val="Titulek"/>
       </w:pPr>
       <w:bookmarkStart w:id="93" w:name="_Toc383435818"/>
-      <w:bookmarkStart w:id="94" w:name="_Toc383665339"/>
+      <w:bookmarkStart w:id="94" w:name="_Toc383882831"/>
       <w:r>
         <w:t xml:space="preserve">Ukázka </w:t>
       </w:r>
-      <w:r>
-        <w:fldChar w:fldCharType="begin"/>
-      </w:r>
-      <w:r>
-        <w:instrText xml:space="preserve"> SEQ Ukázka \* ARABIC </w:instrText>
-      </w:r>
-      <w:r>
-        <w:fldChar w:fldCharType="separate"/>
-      </w:r>
-      <w:r>
-        <w:rPr>
-          <w:noProof/>
-        </w:rPr>
-        <w:t>30</w:t>
-      </w:r>
-      <w:r>
-        <w:rPr>
-          <w:noProof/>
-        </w:rPr>
-        <w:fldChar w:fldCharType="end"/>
-      </w:r>
+      <w:fldSimple w:instr=" SEQ Ukázka \* ARABIC ">
+        <w:r>
+          <w:rPr>
+            <w:noProof/>
+          </w:rPr>
+          <w:t>30</w:t>
+        </w:r>
+      </w:fldSimple>
       <w:r>
         <w:t>: Pole s vnořenými poli a proměnnými</w:t>
       </w:r>
@@ -17517,31 +17082,18 @@
         <w:pStyle w:val="Titulek"/>
       </w:pPr>
       <w:bookmarkStart w:id="95" w:name="_Toc383435819"/>
-      <w:bookmarkStart w:id="96" w:name="_Toc383665340"/>
+      <w:bookmarkStart w:id="96" w:name="_Toc383882832"/>
       <w:r>
         <w:t xml:space="preserve">Ukázka </w:t>
       </w:r>
-      <w:r>
-        <w:fldChar w:fldCharType="begin"/>
-      </w:r>
-      <w:r>
-        <w:instrText xml:space="preserve"> SEQ Ukázka \* ARABIC </w:instrText>
-      </w:r>
-      <w:r>
-        <w:fldChar w:fldCharType="separate"/>
-      </w:r>
-      <w:r>
-        <w:rPr>
-          <w:noProof/>
-        </w:rPr>
-        <w:t>31</w:t>
-      </w:r>
-      <w:r>
-        <w:rPr>
-          <w:noProof/>
-        </w:rPr>
-        <w:fldChar w:fldCharType="end"/>
-      </w:r>
+      <w:fldSimple w:instr=" SEQ Ukázka \* ARABIC ">
+        <w:r>
+          <w:rPr>
+            <w:noProof/>
+          </w:rPr>
+          <w:t>31</w:t>
+        </w:r>
+      </w:fldSimple>
       <w:r>
         <w:t xml:space="preserve">: </w:t>
       </w:r>
@@ -17563,7 +17115,7 @@
       <w:pPr>
         <w:pStyle w:val="Nadpis2"/>
       </w:pPr>
-      <w:bookmarkStart w:id="97" w:name="_Toc383665418"/>
+      <w:bookmarkStart w:id="97" w:name="_Toc383882783"/>
       <w:r>
         <w:t>Detekce a oprava chyb</w:t>
       </w:r>
@@ -17739,31 +17291,18 @@
       <w:pPr>
         <w:pStyle w:val="Titulek"/>
       </w:pPr>
-      <w:bookmarkStart w:id="98" w:name="_Toc383665341"/>
+      <w:bookmarkStart w:id="98" w:name="_Toc383882833"/>
       <w:r>
         <w:t xml:space="preserve">Ukázka </w:t>
       </w:r>
-      <w:r>
-        <w:fldChar w:fldCharType="begin"/>
-      </w:r>
-      <w:r>
-        <w:instrText xml:space="preserve"> SEQ Ukázka \* ARABIC </w:instrText>
-      </w:r>
-      <w:r>
-        <w:fldChar w:fldCharType="separate"/>
-      </w:r>
-      <w:r>
-        <w:rPr>
-          <w:noProof/>
-        </w:rPr>
-        <w:t>32</w:t>
-      </w:r>
-      <w:r>
-        <w:rPr>
-          <w:noProof/>
-        </w:rPr>
-        <w:fldChar w:fldCharType="end"/>
-      </w:r>
+      <w:fldSimple w:instr=" SEQ Ukázka \* ARABIC ">
+        <w:r>
+          <w:rPr>
+            <w:noProof/>
+          </w:rPr>
+          <w:t>32</w:t>
+        </w:r>
+      </w:fldSimple>
       <w:r>
         <w:t>: Jednoduchá chybová hláška a přerušení zpracování kódu</w:t>
       </w:r>
@@ -17842,31 +17381,18 @@
       <w:pPr>
         <w:pStyle w:val="Titulek"/>
       </w:pPr>
-      <w:bookmarkStart w:id="99" w:name="_Toc383665342"/>
+      <w:bookmarkStart w:id="99" w:name="_Toc383882834"/>
       <w:r>
         <w:t xml:space="preserve">Ukázka </w:t>
       </w:r>
-      <w:r>
-        <w:fldChar w:fldCharType="begin"/>
-      </w:r>
-      <w:r>
-        <w:instrText xml:space="preserve"> SEQ Ukázka \* ARABIC </w:instrText>
-      </w:r>
-      <w:r>
-        <w:fldChar w:fldCharType="separate"/>
-      </w:r>
-      <w:r>
-        <w:rPr>
-          <w:noProof/>
-        </w:rPr>
-        <w:t>33</w:t>
-      </w:r>
-      <w:r>
-        <w:rPr>
-          <w:noProof/>
-        </w:rPr>
-        <w:fldChar w:fldCharType="end"/>
-      </w:r>
+      <w:fldSimple w:instr=" SEQ Ukázka \* ARABIC ">
+        <w:r>
+          <w:rPr>
+            <w:noProof/>
+          </w:rPr>
+          <w:t>33</w:t>
+        </w:r>
+      </w:fldSimple>
       <w:r>
         <w:t>: Zkrácený zápis podmínky s chybovou hláškou</w:t>
       </w:r>
@@ -18105,31 +17631,18 @@
           <w:i/>
         </w:rPr>
       </w:pPr>
-      <w:bookmarkStart w:id="100" w:name="_Toc383665343"/>
+      <w:bookmarkStart w:id="100" w:name="_Toc383882835"/>
       <w:r>
         <w:t xml:space="preserve">Ukázka </w:t>
       </w:r>
-      <w:r>
-        <w:fldChar w:fldCharType="begin"/>
-      </w:r>
-      <w:r>
-        <w:instrText xml:space="preserve"> SEQ Ukázka \* ARABIC </w:instrText>
-      </w:r>
-      <w:r>
-        <w:fldChar w:fldCharType="separate"/>
-      </w:r>
-      <w:r>
-        <w:rPr>
-          <w:noProof/>
-        </w:rPr>
-        <w:t>34</w:t>
-      </w:r>
-      <w:r>
-        <w:rPr>
-          <w:noProof/>
-        </w:rPr>
-        <w:fldChar w:fldCharType="end"/>
-      </w:r>
+      <w:fldSimple w:instr=" SEQ Ukázka \* ARABIC ">
+        <w:r>
+          <w:rPr>
+            <w:noProof/>
+          </w:rPr>
+          <w:t>34</w:t>
+        </w:r>
+      </w:fldSimple>
       <w:r>
         <w:t xml:space="preserve">: </w:t>
       </w:r>
@@ -18380,31 +17893,18 @@
       <w:pPr>
         <w:pStyle w:val="Titulek"/>
       </w:pPr>
-      <w:bookmarkStart w:id="101" w:name="_Toc383668622"/>
+      <w:bookmarkStart w:id="101" w:name="_Toc383882839"/>
       <w:r>
         <w:t xml:space="preserve">Obrázek </w:t>
       </w:r>
-      <w:r>
-        <w:fldChar w:fldCharType="begin"/>
-      </w:r>
-      <w:r>
-        <w:instrText xml:space="preserve"> SEQ Obrázek \* ARABIC </w:instrText>
-      </w:r>
-      <w:r>
-        <w:fldChar w:fldCharType="separate"/>
-      </w:r>
-      <w:r>
-        <w:rPr>
-          <w:noProof/>
-        </w:rPr>
-        <w:t>4</w:t>
-      </w:r>
-      <w:r>
-        <w:rPr>
-          <w:noProof/>
-        </w:rPr>
-        <w:fldChar w:fldCharType="end"/>
-      </w:r>
+      <w:fldSimple w:instr=" SEQ Obrázek \* ARABIC ">
+        <w:r>
+          <w:rPr>
+            <w:noProof/>
+          </w:rPr>
+          <w:t>4</w:t>
+        </w:r>
+      </w:fldSimple>
       <w:r>
         <w:t>: Jedna z nejpopulárnějších chybových stránek internetu</w:t>
       </w:r>
@@ -18424,7 +17924,7 @@
       <w:pPr>
         <w:pStyle w:val="Nadpis1"/>
       </w:pPr>
-      <w:bookmarkStart w:id="102" w:name="_Toc383665419"/>
+      <w:bookmarkStart w:id="102" w:name="_Toc383882784"/>
       <w:r>
         <w:lastRenderedPageBreak/>
         <w:t>Závěr</w:t>
@@ -18634,6 +18134,7 @@
         <w:br w:type="page"/>
       </w:r>
     </w:p>
+    <w:bookmarkStart w:id="103" w:name="_Toc383882785" w:displacedByCustomXml="next"/>
     <w:sdt>
       <w:sdtPr>
         <w:rPr>
@@ -18663,6 +18164,7 @@
           <w:r>
             <w:t>Seznam zdrojů</w:t>
           </w:r>
+          <w:bookmarkEnd w:id="103"/>
         </w:p>
         <w:sdt>
           <w:sdtPr>
@@ -18674,8 +18176,6 @@
             <w:p>
               <w:pPr>
                 <w:pStyle w:val="Bibliografie"/>
-                <w:ind w:firstLine="0"/>
-                <w:jc w:val="left"/>
                 <w:rPr>
                   <w:noProof/>
                 </w:rPr>
@@ -18717,12 +18217,12 @@
                 </w:rPr>
                 <w:t>2014.</w:t>
               </w:r>
+              <w:bookmarkStart w:id="104" w:name="_GoBack"/>
+              <w:bookmarkEnd w:id="104"/>
             </w:p>
             <w:p>
               <w:pPr>
                 <w:pStyle w:val="Bibliografie"/>
-                <w:ind w:firstLine="0"/>
-                <w:jc w:val="left"/>
                 <w:rPr>
                   <w:noProof/>
                 </w:rPr>
@@ -18759,8 +18259,6 @@
             <w:p>
               <w:pPr>
                 <w:pStyle w:val="Bibliografie"/>
-                <w:ind w:firstLine="0"/>
-                <w:jc w:val="left"/>
                 <w:rPr>
                   <w:noProof/>
                 </w:rPr>
@@ -18797,8 +18295,6 @@
             <w:p>
               <w:pPr>
                 <w:pStyle w:val="Bibliografie"/>
-                <w:ind w:firstLine="0"/>
-                <w:jc w:val="left"/>
                 <w:rPr>
                   <w:noProof/>
                 </w:rPr>
@@ -18835,8 +18331,6 @@
             <w:p>
               <w:pPr>
                 <w:pStyle w:val="Bibliografie"/>
-                <w:ind w:firstLine="0"/>
-                <w:jc w:val="left"/>
                 <w:rPr>
                   <w:noProof/>
                 </w:rPr>
@@ -18873,8 +18367,6 @@
             <w:p>
               <w:pPr>
                 <w:pStyle w:val="Bibliografie"/>
-                <w:ind w:firstLine="0"/>
-                <w:jc w:val="left"/>
                 <w:rPr>
                   <w:noProof/>
                 </w:rPr>
@@ -18911,8 +18403,6 @@
             <w:p>
               <w:pPr>
                 <w:pStyle w:val="Bibliografie"/>
-                <w:ind w:firstLine="0"/>
-                <w:jc w:val="left"/>
                 <w:rPr>
                   <w:noProof/>
                 </w:rPr>
@@ -18949,8 +18439,6 @@
             <w:p>
               <w:pPr>
                 <w:pStyle w:val="Bibliografie"/>
-                <w:ind w:firstLine="0"/>
-                <w:jc w:val="left"/>
                 <w:rPr>
                   <w:noProof/>
                 </w:rPr>
@@ -18987,8 +18475,6 @@
             <w:p>
               <w:pPr>
                 <w:pStyle w:val="Bibliografie"/>
-                <w:ind w:firstLine="0"/>
-                <w:jc w:val="left"/>
                 <w:rPr>
                   <w:noProof/>
                 </w:rPr>
@@ -19025,8 +18511,6 @@
             <w:p>
               <w:pPr>
                 <w:pStyle w:val="Bibliografie"/>
-                <w:ind w:firstLine="0"/>
-                <w:jc w:val="left"/>
                 <w:rPr>
                   <w:noProof/>
                 </w:rPr>
@@ -19063,8 +18547,6 @@
             <w:p>
               <w:pPr>
                 <w:pStyle w:val="Bibliografie"/>
-                <w:ind w:firstLine="0"/>
-                <w:jc w:val="left"/>
                 <w:rPr>
                   <w:noProof/>
                 </w:rPr>
@@ -19101,8 +18583,6 @@
             <w:p>
               <w:pPr>
                 <w:pStyle w:val="Bibliografie"/>
-                <w:ind w:firstLine="0"/>
-                <w:jc w:val="left"/>
                 <w:rPr>
                   <w:noProof/>
                 </w:rPr>
@@ -19140,8 +18620,6 @@
             <w:p>
               <w:pPr>
                 <w:pStyle w:val="Bibliografie"/>
-                <w:ind w:firstLine="0"/>
-                <w:jc w:val="left"/>
                 <w:rPr>
                   <w:noProof/>
                 </w:rPr>
@@ -19178,8 +18656,6 @@
             <w:p>
               <w:pPr>
                 <w:pStyle w:val="Bibliografie"/>
-                <w:ind w:firstLine="0"/>
-                <w:jc w:val="left"/>
                 <w:rPr>
                   <w:noProof/>
                 </w:rPr>
@@ -19216,8 +18692,6 @@
             <w:p>
               <w:pPr>
                 <w:pStyle w:val="Bibliografie"/>
-                <w:ind w:firstLine="0"/>
-                <w:jc w:val="left"/>
                 <w:rPr>
                   <w:noProof/>
                 </w:rPr>
@@ -19254,8 +18728,6 @@
             <w:p>
               <w:pPr>
                 <w:pStyle w:val="Bibliografie"/>
-                <w:ind w:firstLine="0"/>
-                <w:jc w:val="left"/>
                 <w:rPr>
                   <w:noProof/>
                 </w:rPr>
@@ -19292,8 +18764,6 @@
             <w:p>
               <w:pPr>
                 <w:pStyle w:val="Bibliografie"/>
-                <w:ind w:firstLine="0"/>
-                <w:jc w:val="left"/>
                 <w:rPr>
                   <w:noProof/>
                 </w:rPr>
@@ -19330,8 +18800,6 @@
             <w:p>
               <w:pPr>
                 <w:pStyle w:val="Bibliografie"/>
-                <w:ind w:firstLine="0"/>
-                <w:jc w:val="left"/>
                 <w:rPr>
                   <w:noProof/>
                 </w:rPr>
@@ -19368,8 +18836,6 @@
             <w:p>
               <w:pPr>
                 <w:pStyle w:val="Bibliografie"/>
-                <w:ind w:firstLine="0"/>
-                <w:jc w:val="left"/>
                 <w:rPr>
                   <w:noProof/>
                 </w:rPr>
@@ -19406,8 +18872,6 @@
             <w:p>
               <w:pPr>
                 <w:pStyle w:val="Bibliografie"/>
-                <w:ind w:firstLine="0"/>
-                <w:jc w:val="left"/>
                 <w:rPr>
                   <w:noProof/>
                 </w:rPr>
@@ -19466,11 +18930,11 @@
           <w:numId w:val="0"/>
         </w:numPr>
       </w:pPr>
-      <w:bookmarkStart w:id="103" w:name="_Toc383665421"/>
+      <w:bookmarkStart w:id="105" w:name="_Toc383882786"/>
       <w:r>
         <w:t>Seznam obrázků</w:t>
       </w:r>
-      <w:bookmarkEnd w:id="103"/>
+      <w:bookmarkEnd w:id="105"/>
     </w:p>
     <w:p>
       <w:pPr>
@@ -19493,7 +18957,7 @@
       <w:r>
         <w:fldChar w:fldCharType="separate"/>
       </w:r>
-      <w:hyperlink w:anchor="_Toc383668619" w:history="1">
+      <w:hyperlink w:anchor="_Toc383882836" w:history="1">
         <w:r>
           <w:rPr>
             <w:rStyle w:val="Hypertextovodkaz"/>
@@ -19520,7 +18984,7 @@
             <w:noProof/>
             <w:webHidden/>
           </w:rPr>
-          <w:instrText xml:space="preserve"> PAGEREF _Toc383668619 \h </w:instrText>
+          <w:instrText xml:space="preserve"> PAGEREF _Toc383882836 \h </w:instrText>
         </w:r>
         <w:r>
           <w:rPr>
@@ -19563,7 +19027,7 @@
           <w:lang w:eastAsia="cs-CZ"/>
         </w:rPr>
       </w:pPr>
-      <w:hyperlink w:anchor="_Toc383668620" w:history="1">
+      <w:hyperlink w:anchor="_Toc383882837" w:history="1">
         <w:r>
           <w:rPr>
             <w:rStyle w:val="Hypertextovodkaz"/>
@@ -19590,7 +19054,7 @@
             <w:noProof/>
             <w:webHidden/>
           </w:rPr>
-          <w:instrText xml:space="preserve"> PAGEREF _Toc383668620 \h </w:instrText>
+          <w:instrText xml:space="preserve"> PAGEREF _Toc383882837 \h </w:instrText>
         </w:r>
         <w:r>
           <w:rPr>
@@ -19633,7 +19097,7 @@
           <w:lang w:eastAsia="cs-CZ"/>
         </w:rPr>
       </w:pPr>
-      <w:hyperlink w:anchor="_Toc383668621" w:history="1">
+      <w:hyperlink w:anchor="_Toc383882838" w:history="1">
         <w:r>
           <w:rPr>
             <w:rStyle w:val="Hypertextovodkaz"/>
@@ -19660,7 +19124,7 @@
             <w:noProof/>
             <w:webHidden/>
           </w:rPr>
-          <w:instrText xml:space="preserve"> PAGEREF _Toc383668621 \h </w:instrText>
+          <w:instrText xml:space="preserve"> PAGEREF _Toc383882838 \h </w:instrText>
         </w:r>
         <w:r>
           <w:rPr>
@@ -19703,7 +19167,7 @@
           <w:lang w:eastAsia="cs-CZ"/>
         </w:rPr>
       </w:pPr>
-      <w:hyperlink w:anchor="_Toc383668622" w:history="1">
+      <w:hyperlink w:anchor="_Toc383882839" w:history="1">
         <w:r>
           <w:rPr>
             <w:rStyle w:val="Hypertextovodkaz"/>
@@ -19730,7 +19194,7 @@
             <w:noProof/>
             <w:webHidden/>
           </w:rPr>
-          <w:instrText xml:space="preserve"> PAGEREF _Toc383668622 \h </w:instrText>
+          <w:instrText xml:space="preserve"> PAGEREF _Toc383882839 \h </w:instrText>
         </w:r>
         <w:r>
           <w:rPr>
@@ -19774,11 +19238,11 @@
           <w:numId w:val="0"/>
         </w:numPr>
       </w:pPr>
-      <w:bookmarkStart w:id="104" w:name="_Toc383665422"/>
+      <w:bookmarkStart w:id="106" w:name="_Toc383882787"/>
       <w:r>
         <w:t>Seznam ukázek kódu</w:t>
       </w:r>
-      <w:bookmarkEnd w:id="104"/>
+      <w:bookmarkEnd w:id="106"/>
     </w:p>
     <w:p>
       <w:pPr>
@@ -19801,7 +19265,7 @@
       <w:r>
         <w:fldChar w:fldCharType="separate"/>
       </w:r>
-      <w:hyperlink w:anchor="_Toc383665310" w:history="1">
+      <w:hyperlink w:anchor="_Toc383882802" w:history="1">
         <w:r>
           <w:rPr>
             <w:rStyle w:val="Hypertextovodkaz"/>
@@ -19828,7 +19292,7 @@
             <w:noProof/>
             <w:webHidden/>
           </w:rPr>
-          <w:instrText xml:space="preserve"> PAGEREF _Toc383665310 \h </w:instrText>
+          <w:instrText xml:space="preserve"> PAGEREF _Toc383882802 \h </w:instrText>
         </w:r>
         <w:r>
           <w:rPr>
@@ -19871,7 +19335,7 @@
           <w:lang w:eastAsia="cs-CZ"/>
         </w:rPr>
       </w:pPr>
-      <w:hyperlink w:anchor="_Toc383665311" w:history="1">
+      <w:hyperlink w:anchor="_Toc383882803" w:history="1">
         <w:r>
           <w:rPr>
             <w:rStyle w:val="Hypertextovodkaz"/>
@@ -19898,7 +19362,7 @@
             <w:noProof/>
             <w:webHidden/>
           </w:rPr>
-          <w:instrText xml:space="preserve"> PAGEREF _Toc383665311 \h </w:instrText>
+          <w:instrText xml:space="preserve"> PAGEREF _Toc383882803 \h </w:instrText>
         </w:r>
         <w:r>
           <w:rPr>
@@ -19941,7 +19405,7 @@
           <w:lang w:eastAsia="cs-CZ"/>
         </w:rPr>
       </w:pPr>
-      <w:hyperlink w:anchor="_Toc383665312" w:history="1">
+      <w:hyperlink w:anchor="_Toc383882804" w:history="1">
         <w:r>
           <w:rPr>
             <w:rStyle w:val="Hypertextovodkaz"/>
@@ -19968,7 +19432,7 @@
             <w:noProof/>
             <w:webHidden/>
           </w:rPr>
-          <w:instrText xml:space="preserve"> PAGEREF _Toc383665312 \h </w:instrText>
+          <w:instrText xml:space="preserve"> PAGEREF _Toc383882804 \h </w:instrText>
         </w:r>
         <w:r>
           <w:rPr>
@@ -20011,7 +19475,7 @@
           <w:lang w:eastAsia="cs-CZ"/>
         </w:rPr>
       </w:pPr>
-      <w:hyperlink w:anchor="_Toc383665313" w:history="1">
+      <w:hyperlink w:anchor="_Toc383882805" w:history="1">
         <w:r>
           <w:rPr>
             <w:rStyle w:val="Hypertextovodkaz"/>
@@ -20038,7 +19502,7 @@
             <w:noProof/>
             <w:webHidden/>
           </w:rPr>
-          <w:instrText xml:space="preserve"> PAGEREF _Toc383665313 \h </w:instrText>
+          <w:instrText xml:space="preserve"> PAGEREF _Toc383882805 \h </w:instrText>
         </w:r>
         <w:r>
           <w:rPr>
@@ -20081,7 +19545,7 @@
           <w:lang w:eastAsia="cs-CZ"/>
         </w:rPr>
       </w:pPr>
-      <w:hyperlink w:anchor="_Toc383665314" w:history="1">
+      <w:hyperlink w:anchor="_Toc383882806" w:history="1">
         <w:r>
           <w:rPr>
             <w:rStyle w:val="Hypertextovodkaz"/>
@@ -20108,7 +19572,7 @@
             <w:noProof/>
             <w:webHidden/>
           </w:rPr>
-          <w:instrText xml:space="preserve"> PAGEREF _Toc383665314 \h </w:instrText>
+          <w:instrText xml:space="preserve"> PAGEREF _Toc383882806 \h </w:instrText>
         </w:r>
         <w:r>
           <w:rPr>
@@ -20151,7 +19615,7 @@
           <w:lang w:eastAsia="cs-CZ"/>
         </w:rPr>
       </w:pPr>
-      <w:hyperlink w:anchor="_Toc383665315" w:history="1">
+      <w:hyperlink w:anchor="_Toc383882807" w:history="1">
         <w:r>
           <w:rPr>
             <w:rStyle w:val="Hypertextovodkaz"/>
@@ -20178,7 +19642,7 @@
             <w:noProof/>
             <w:webHidden/>
           </w:rPr>
-          <w:instrText xml:space="preserve"> PAGEREF _Toc383665315 \h </w:instrText>
+          <w:instrText xml:space="preserve"> PAGEREF _Toc383882807 \h </w:instrText>
         </w:r>
         <w:r>
           <w:rPr>
@@ -20221,7 +19685,7 @@
           <w:lang w:eastAsia="cs-CZ"/>
         </w:rPr>
       </w:pPr>
-      <w:hyperlink w:anchor="_Toc383665316" w:history="1">
+      <w:hyperlink w:anchor="_Toc383882808" w:history="1">
         <w:r>
           <w:rPr>
             <w:rStyle w:val="Hypertextovodkaz"/>
@@ -20248,7 +19712,7 @@
             <w:noProof/>
             <w:webHidden/>
           </w:rPr>
-          <w:instrText xml:space="preserve"> PAGEREF _Toc383665316 \h </w:instrText>
+          <w:instrText xml:space="preserve"> PAGEREF _Toc383882808 \h </w:instrText>
         </w:r>
         <w:r>
           <w:rPr>
@@ -20291,7 +19755,7 @@
           <w:lang w:eastAsia="cs-CZ"/>
         </w:rPr>
       </w:pPr>
-      <w:hyperlink w:anchor="_Toc383665317" w:history="1">
+      <w:hyperlink w:anchor="_Toc383882809" w:history="1">
         <w:r>
           <w:rPr>
             <w:rStyle w:val="Hypertextovodkaz"/>
@@ -20318,7 +19782,7 @@
             <w:noProof/>
             <w:webHidden/>
           </w:rPr>
-          <w:instrText xml:space="preserve"> PAGEREF _Toc383665317 \h </w:instrText>
+          <w:instrText xml:space="preserve"> PAGEREF _Toc383882809 \h </w:instrText>
         </w:r>
         <w:r>
           <w:rPr>
@@ -20361,7 +19825,7 @@
           <w:lang w:eastAsia="cs-CZ"/>
         </w:rPr>
       </w:pPr>
-      <w:hyperlink w:anchor="_Toc383665318" w:history="1">
+      <w:hyperlink w:anchor="_Toc383882810" w:history="1">
         <w:r>
           <w:rPr>
             <w:rStyle w:val="Hypertextovodkaz"/>
@@ -20388,7 +19852,7 @@
             <w:noProof/>
             <w:webHidden/>
           </w:rPr>
-          <w:instrText xml:space="preserve"> PAGEREF _Toc383665318 \h </w:instrText>
+          <w:instrText xml:space="preserve"> PAGEREF _Toc383882810 \h </w:instrText>
         </w:r>
         <w:r>
           <w:rPr>
@@ -20431,7 +19895,7 @@
           <w:lang w:eastAsia="cs-CZ"/>
         </w:rPr>
       </w:pPr>
-      <w:hyperlink w:anchor="_Toc383665319" w:history="1">
+      <w:hyperlink w:anchor="_Toc383882811" w:history="1">
         <w:r>
           <w:rPr>
             <w:rStyle w:val="Hypertextovodkaz"/>
@@ -20458,7 +19922,7 @@
             <w:noProof/>
             <w:webHidden/>
           </w:rPr>
-          <w:instrText xml:space="preserve"> PAGEREF _Toc383665319 \h </w:instrText>
+          <w:instrText xml:space="preserve"> PAGEREF _Toc383882811 \h </w:instrText>
         </w:r>
         <w:r>
           <w:rPr>
@@ -20501,7 +19965,7 @@
           <w:lang w:eastAsia="cs-CZ"/>
         </w:rPr>
       </w:pPr>
-      <w:hyperlink w:anchor="_Toc383665320" w:history="1">
+      <w:hyperlink w:anchor="_Toc383882812" w:history="1">
         <w:r>
           <w:rPr>
             <w:rStyle w:val="Hypertextovodkaz"/>
@@ -20528,7 +19992,7 @@
             <w:noProof/>
             <w:webHidden/>
           </w:rPr>
-          <w:instrText xml:space="preserve"> PAGEREF _Toc383665320 \h </w:instrText>
+          <w:instrText xml:space="preserve"> PAGEREF _Toc383882812 \h </w:instrText>
         </w:r>
         <w:r>
           <w:rPr>
@@ -20571,7 +20035,7 @@
           <w:lang w:eastAsia="cs-CZ"/>
         </w:rPr>
       </w:pPr>
-      <w:hyperlink w:anchor="_Toc383665321" w:history="1">
+      <w:hyperlink w:anchor="_Toc383882813" w:history="1">
         <w:r>
           <w:rPr>
             <w:rStyle w:val="Hypertextovodkaz"/>
@@ -20598,7 +20062,7 @@
             <w:noProof/>
             <w:webHidden/>
           </w:rPr>
-          <w:instrText xml:space="preserve"> PAGEREF _Toc383665321 \h </w:instrText>
+          <w:instrText xml:space="preserve"> PAGEREF _Toc383882813 \h </w:instrText>
         </w:r>
         <w:r>
           <w:rPr>
@@ -20641,7 +20105,7 @@
           <w:lang w:eastAsia="cs-CZ"/>
         </w:rPr>
       </w:pPr>
-      <w:hyperlink w:anchor="_Toc383665322" w:history="1">
+      <w:hyperlink w:anchor="_Toc383882814" w:history="1">
         <w:r>
           <w:rPr>
             <w:rStyle w:val="Hypertextovodkaz"/>
@@ -20683,7 +20147,7 @@
             <w:noProof/>
             <w:webHidden/>
           </w:rPr>
-          <w:instrText xml:space="preserve"> PAGEREF _Toc383665322 \h </w:instrText>
+          <w:instrText xml:space="preserve"> PAGEREF _Toc383882814 \h </w:instrText>
         </w:r>
         <w:r>
           <w:rPr>
@@ -20726,7 +20190,7 @@
           <w:lang w:eastAsia="cs-CZ"/>
         </w:rPr>
       </w:pPr>
-      <w:hyperlink w:anchor="_Toc383665323" w:history="1">
+      <w:hyperlink w:anchor="_Toc383882815" w:history="1">
         <w:r>
           <w:rPr>
             <w:rStyle w:val="Hypertextovodkaz"/>
@@ -20768,7 +20232,7 @@
             <w:noProof/>
             <w:webHidden/>
           </w:rPr>
-          <w:instrText xml:space="preserve"> PAGEREF _Toc383665323 \h </w:instrText>
+          <w:instrText xml:space="preserve"> PAGEREF _Toc383882815 \h </w:instrText>
         </w:r>
         <w:r>
           <w:rPr>
@@ -20811,7 +20275,7 @@
           <w:lang w:eastAsia="cs-CZ"/>
         </w:rPr>
       </w:pPr>
-      <w:hyperlink w:anchor="_Toc383665324" w:history="1">
+      <w:hyperlink w:anchor="_Toc383882816" w:history="1">
         <w:r>
           <w:rPr>
             <w:rStyle w:val="Hypertextovodkaz"/>
@@ -20853,7 +20317,7 @@
             <w:noProof/>
             <w:webHidden/>
           </w:rPr>
-          <w:instrText xml:space="preserve"> PAGEREF _Toc383665324 \h </w:instrText>
+          <w:instrText xml:space="preserve"> PAGEREF _Toc383882816 \h </w:instrText>
         </w:r>
         <w:r>
           <w:rPr>
@@ -20896,7 +20360,7 @@
           <w:lang w:eastAsia="cs-CZ"/>
         </w:rPr>
       </w:pPr>
-      <w:hyperlink w:anchor="_Toc383665325" w:history="1">
+      <w:hyperlink w:anchor="_Toc383882817" w:history="1">
         <w:r>
           <w:rPr>
             <w:rStyle w:val="Hypertextovodkaz"/>
@@ -20931,7 +20395,7 @@
             <w:noProof/>
             <w:webHidden/>
           </w:rPr>
-          <w:instrText xml:space="preserve"> PAGEREF _Toc383665325 \h </w:instrText>
+          <w:instrText xml:space="preserve"> PAGEREF _Toc383882817 \h </w:instrText>
         </w:r>
         <w:r>
           <w:rPr>
@@ -20974,7 +20438,7 @@
           <w:lang w:eastAsia="cs-CZ"/>
         </w:rPr>
       </w:pPr>
-      <w:hyperlink w:anchor="_Toc383665326" w:history="1">
+      <w:hyperlink w:anchor="_Toc383882818" w:history="1">
         <w:r>
           <w:rPr>
             <w:rStyle w:val="Hypertextovodkaz"/>
@@ -21001,7 +20465,7 @@
             <w:noProof/>
             <w:webHidden/>
           </w:rPr>
-          <w:instrText xml:space="preserve"> PAGEREF _Toc383665326 \h </w:instrText>
+          <w:instrText xml:space="preserve"> PAGEREF _Toc383882818 \h </w:instrText>
         </w:r>
         <w:r>
           <w:rPr>
@@ -21044,7 +20508,7 @@
           <w:lang w:eastAsia="cs-CZ"/>
         </w:rPr>
       </w:pPr>
-      <w:hyperlink w:anchor="_Toc383665327" w:history="1">
+      <w:hyperlink w:anchor="_Toc383882819" w:history="1">
         <w:r>
           <w:rPr>
             <w:rStyle w:val="Hypertextovodkaz"/>
@@ -21071,7 +20535,7 @@
             <w:noProof/>
             <w:webHidden/>
           </w:rPr>
-          <w:instrText xml:space="preserve"> PAGEREF _Toc383665327 \h </w:instrText>
+          <w:instrText xml:space="preserve"> PAGEREF _Toc383882819 \h </w:instrText>
         </w:r>
         <w:r>
           <w:rPr>
@@ -21114,7 +20578,7 @@
           <w:lang w:eastAsia="cs-CZ"/>
         </w:rPr>
       </w:pPr>
-      <w:hyperlink w:anchor="_Toc383665328" w:history="1">
+      <w:hyperlink w:anchor="_Toc383882820" w:history="1">
         <w:r>
           <w:rPr>
             <w:rStyle w:val="Hypertextovodkaz"/>
@@ -21141,7 +20605,7 @@
             <w:noProof/>
             <w:webHidden/>
           </w:rPr>
-          <w:instrText xml:space="preserve"> PAGEREF _Toc383665328 \h </w:instrText>
+          <w:instrText xml:space="preserve"> PAGEREF _Toc383882820 \h </w:instrText>
         </w:r>
         <w:r>
           <w:rPr>
@@ -21184,7 +20648,7 @@
           <w:lang w:eastAsia="cs-CZ"/>
         </w:rPr>
       </w:pPr>
-      <w:hyperlink w:anchor="_Toc383665329" w:history="1">
+      <w:hyperlink w:anchor="_Toc383882821" w:history="1">
         <w:r>
           <w:rPr>
             <w:rStyle w:val="Hypertextovodkaz"/>
@@ -21211,7 +20675,7 @@
             <w:noProof/>
             <w:webHidden/>
           </w:rPr>
-          <w:instrText xml:space="preserve"> PAGEREF _Toc383665329 \h </w:instrText>
+          <w:instrText xml:space="preserve"> PAGEREF _Toc383882821 \h </w:instrText>
         </w:r>
         <w:r>
           <w:rPr>
@@ -21254,7 +20718,7 @@
           <w:lang w:eastAsia="cs-CZ"/>
         </w:rPr>
       </w:pPr>
-      <w:hyperlink w:anchor="_Toc383665330" w:history="1">
+      <w:hyperlink w:anchor="_Toc383882822" w:history="1">
         <w:r>
           <w:rPr>
             <w:rStyle w:val="Hypertextovodkaz"/>
@@ -21281,7 +20745,7 @@
             <w:noProof/>
             <w:webHidden/>
           </w:rPr>
-          <w:instrText xml:space="preserve"> PAGEREF _Toc383665330 \h </w:instrText>
+          <w:instrText xml:space="preserve"> PAGEREF _Toc383882822 \h </w:instrText>
         </w:r>
         <w:r>
           <w:rPr>
@@ -21324,7 +20788,7 @@
           <w:lang w:eastAsia="cs-CZ"/>
         </w:rPr>
       </w:pPr>
-      <w:hyperlink w:anchor="_Toc383665331" w:history="1">
+      <w:hyperlink w:anchor="_Toc383882823" w:history="1">
         <w:r>
           <w:rPr>
             <w:rStyle w:val="Hypertextovodkaz"/>
@@ -21351,7 +20815,7 @@
             <w:noProof/>
             <w:webHidden/>
           </w:rPr>
-          <w:instrText xml:space="preserve"> PAGEREF _Toc383665331 \h </w:instrText>
+          <w:instrText xml:space="preserve"> PAGEREF _Toc383882823 \h </w:instrText>
         </w:r>
         <w:r>
           <w:rPr>
@@ -21394,7 +20858,7 @@
           <w:lang w:eastAsia="cs-CZ"/>
         </w:rPr>
       </w:pPr>
-      <w:hyperlink w:anchor="_Toc383665332" w:history="1">
+      <w:hyperlink w:anchor="_Toc383882824" w:history="1">
         <w:r>
           <w:rPr>
             <w:rStyle w:val="Hypertextovodkaz"/>
@@ -21421,7 +20885,7 @@
             <w:noProof/>
             <w:webHidden/>
           </w:rPr>
-          <w:instrText xml:space="preserve"> PAGEREF _Toc383665332 \h </w:instrText>
+          <w:instrText xml:space="preserve"> PAGEREF _Toc383882824 \h </w:instrText>
         </w:r>
         <w:r>
           <w:rPr>
@@ -21464,7 +20928,7 @@
           <w:lang w:eastAsia="cs-CZ"/>
         </w:rPr>
       </w:pPr>
-      <w:hyperlink w:anchor="_Toc383665333" w:history="1">
+      <w:hyperlink w:anchor="_Toc383882825" w:history="1">
         <w:r>
           <w:rPr>
             <w:rStyle w:val="Hypertextovodkaz"/>
@@ -21499,7 +20963,7 @@
             <w:noProof/>
             <w:webHidden/>
           </w:rPr>
-          <w:instrText xml:space="preserve"> PAGEREF _Toc383665333 \h </w:instrText>
+          <w:instrText xml:space="preserve"> PAGEREF _Toc383882825 \h </w:instrText>
         </w:r>
         <w:r>
           <w:rPr>
@@ -21542,7 +21006,7 @@
           <w:lang w:eastAsia="cs-CZ"/>
         </w:rPr>
       </w:pPr>
-      <w:hyperlink w:anchor="_Toc383665334" w:history="1">
+      <w:hyperlink w:anchor="_Toc383882826" w:history="1">
         <w:r>
           <w:rPr>
             <w:rStyle w:val="Hypertextovodkaz"/>
@@ -21569,7 +21033,7 @@
             <w:noProof/>
             <w:webHidden/>
           </w:rPr>
-          <w:instrText xml:space="preserve"> PAGEREF _Toc383665334 \h </w:instrText>
+          <w:instrText xml:space="preserve"> PAGEREF _Toc383882826 \h </w:instrText>
         </w:r>
         <w:r>
           <w:rPr>
@@ -21612,7 +21076,7 @@
           <w:lang w:eastAsia="cs-CZ"/>
         </w:rPr>
       </w:pPr>
-      <w:hyperlink w:anchor="_Toc383665335" w:history="1">
+      <w:hyperlink w:anchor="_Toc383882827" w:history="1">
         <w:r>
           <w:rPr>
             <w:rStyle w:val="Hypertextovodkaz"/>
@@ -21639,7 +21103,7 @@
             <w:noProof/>
             <w:webHidden/>
           </w:rPr>
-          <w:instrText xml:space="preserve"> PAGEREF _Toc383665335 \h </w:instrText>
+          <w:instrText xml:space="preserve"> PAGEREF _Toc383882827 \h </w:instrText>
         </w:r>
         <w:r>
           <w:rPr>
@@ -21682,7 +21146,7 @@
           <w:lang w:eastAsia="cs-CZ"/>
         </w:rPr>
       </w:pPr>
-      <w:hyperlink w:anchor="_Toc383665336" w:history="1">
+      <w:hyperlink w:anchor="_Toc383882828" w:history="1">
         <w:r>
           <w:rPr>
             <w:rStyle w:val="Hypertextovodkaz"/>
@@ -21724,7 +21188,7 @@
             <w:noProof/>
             <w:webHidden/>
           </w:rPr>
-          <w:instrText xml:space="preserve"> PAGEREF _Toc383665336 \h </w:instrText>
+          <w:instrText xml:space="preserve"> PAGEREF _Toc383882828 \h </w:instrText>
         </w:r>
         <w:r>
           <w:rPr>
@@ -21767,7 +21231,7 @@
           <w:lang w:eastAsia="cs-CZ"/>
         </w:rPr>
       </w:pPr>
-      <w:hyperlink w:anchor="_Toc383665337" w:history="1">
+      <w:hyperlink w:anchor="_Toc383882829" w:history="1">
         <w:r>
           <w:rPr>
             <w:rStyle w:val="Hypertextovodkaz"/>
@@ -21794,7 +21258,7 @@
             <w:noProof/>
             <w:webHidden/>
           </w:rPr>
-          <w:instrText xml:space="preserve"> PAGEREF _Toc383665337 \h </w:instrText>
+          <w:instrText xml:space="preserve"> PAGEREF _Toc383882829 \h </w:instrText>
         </w:r>
         <w:r>
           <w:rPr>
@@ -21837,7 +21301,7 @@
           <w:lang w:eastAsia="cs-CZ"/>
         </w:rPr>
       </w:pPr>
-      <w:hyperlink w:anchor="_Toc383665338" w:history="1">
+      <w:hyperlink w:anchor="_Toc383882830" w:history="1">
         <w:r>
           <w:rPr>
             <w:rStyle w:val="Hypertextovodkaz"/>
@@ -21864,7 +21328,7 @@
             <w:noProof/>
             <w:webHidden/>
           </w:rPr>
-          <w:instrText xml:space="preserve"> PAGEREF _Toc383665338 \h </w:instrText>
+          <w:instrText xml:space="preserve"> PAGEREF _Toc383882830 \h </w:instrText>
         </w:r>
         <w:r>
           <w:rPr>
@@ -21907,7 +21371,7 @@
           <w:lang w:eastAsia="cs-CZ"/>
         </w:rPr>
       </w:pPr>
-      <w:hyperlink w:anchor="_Toc383665339" w:history="1">
+      <w:hyperlink w:anchor="_Toc383882831" w:history="1">
         <w:r>
           <w:rPr>
             <w:rStyle w:val="Hypertextovodkaz"/>
@@ -21934,7 +21398,7 @@
             <w:noProof/>
             <w:webHidden/>
           </w:rPr>
-          <w:instrText xml:space="preserve"> PAGEREF _Toc383665339 \h </w:instrText>
+          <w:instrText xml:space="preserve"> PAGEREF _Toc383882831 \h </w:instrText>
         </w:r>
         <w:r>
           <w:rPr>
@@ -21977,7 +21441,7 @@
           <w:lang w:eastAsia="cs-CZ"/>
         </w:rPr>
       </w:pPr>
-      <w:hyperlink w:anchor="_Toc383665340" w:history="1">
+      <w:hyperlink w:anchor="_Toc383882832" w:history="1">
         <w:r>
           <w:rPr>
             <w:rStyle w:val="Hypertextovodkaz"/>
@@ -22019,7 +21483,7 @@
             <w:noProof/>
             <w:webHidden/>
           </w:rPr>
-          <w:instrText xml:space="preserve"> PAGEREF _Toc383665340 \h </w:instrText>
+          <w:instrText xml:space="preserve"> PAGEREF _Toc383882832 \h </w:instrText>
         </w:r>
         <w:r>
           <w:rPr>
@@ -22062,7 +21526,7 @@
           <w:lang w:eastAsia="cs-CZ"/>
         </w:rPr>
       </w:pPr>
-      <w:hyperlink w:anchor="_Toc383665341" w:history="1">
+      <w:hyperlink w:anchor="_Toc383882833" w:history="1">
         <w:r>
           <w:rPr>
             <w:rStyle w:val="Hypertextovodkaz"/>
@@ -22089,7 +21553,7 @@
             <w:noProof/>
             <w:webHidden/>
           </w:rPr>
-          <w:instrText xml:space="preserve"> PAGEREF _Toc383665341 \h </w:instrText>
+          <w:instrText xml:space="preserve"> PAGEREF _Toc383882833 \h </w:instrText>
         </w:r>
         <w:r>
           <w:rPr>
@@ -22132,7 +21596,7 @@
           <w:lang w:eastAsia="cs-CZ"/>
         </w:rPr>
       </w:pPr>
-      <w:hyperlink w:anchor="_Toc383665342" w:history="1">
+      <w:hyperlink w:anchor="_Toc383882834" w:history="1">
         <w:r>
           <w:rPr>
             <w:rStyle w:val="Hypertextovodkaz"/>
@@ -22159,7 +21623,7 @@
             <w:noProof/>
             <w:webHidden/>
           </w:rPr>
-          <w:instrText xml:space="preserve"> PAGEREF _Toc383665342 \h </w:instrText>
+          <w:instrText xml:space="preserve"> PAGEREF _Toc383882834 \h </w:instrText>
         </w:r>
         <w:r>
           <w:rPr>
@@ -22202,7 +21666,7 @@
           <w:lang w:eastAsia="cs-CZ"/>
         </w:rPr>
       </w:pPr>
-      <w:hyperlink w:anchor="_Toc383665343" w:history="1">
+      <w:hyperlink w:anchor="_Toc383882835" w:history="1">
         <w:r>
           <w:rPr>
             <w:rStyle w:val="Hypertextovodkaz"/>
@@ -22237,7 +21701,7 @@
             <w:noProof/>
             <w:webHidden/>
           </w:rPr>
-          <w:instrText xml:space="preserve"> PAGEREF _Toc383665343 \h </w:instrText>
+          <w:instrText xml:space="preserve"> PAGEREF _Toc383882835 \h </w:instrText>
         </w:r>
         <w:r>
           <w:rPr>
@@ -22286,12 +21750,12 @@
           <w:numId w:val="0"/>
         </w:numPr>
       </w:pPr>
-      <w:bookmarkStart w:id="105" w:name="_Toc383665423"/>
+      <w:bookmarkStart w:id="107" w:name="_Toc383882788"/>
       <w:r>
         <w:lastRenderedPageBreak/>
         <w:t>Seznam příloh</w:t>
       </w:r>
-      <w:bookmarkEnd w:id="105"/>
+      <w:bookmarkEnd w:id="107"/>
     </w:p>
     <w:p>
       <w:pPr>
@@ -22311,7 +21775,7 @@
       <w:r>
         <w:fldChar w:fldCharType="separate"/>
       </w:r>
-      <w:hyperlink w:anchor="_Toc383664924" w:history="1">
+      <w:hyperlink w:anchor="_Toc383882801" w:history="1">
         <w:r>
           <w:rPr>
             <w:rStyle w:val="Hypertextovodkaz"/>
@@ -22343,32 +21807,32 @@
       <w:pPr>
         <w:pStyle w:val="Podtitul"/>
       </w:pPr>
-      <w:bookmarkStart w:id="106" w:name="_Toc382991364"/>
-      <w:bookmarkStart w:id="107" w:name="_Toc383435354"/>
-      <w:bookmarkStart w:id="108" w:name="_Toc383514522"/>
-      <w:bookmarkStart w:id="109" w:name="_Toc383525163"/>
-      <w:bookmarkStart w:id="110" w:name="_Toc383664924"/>
+      <w:bookmarkStart w:id="108" w:name="_Toc382991364"/>
+      <w:bookmarkStart w:id="109" w:name="_Toc383435354"/>
+      <w:bookmarkStart w:id="110" w:name="_Toc383514522"/>
+      <w:bookmarkStart w:id="111" w:name="_Toc383525163"/>
+      <w:bookmarkStart w:id="112" w:name="_Toc383882801"/>
       <w:r>
         <w:lastRenderedPageBreak/>
         <w:t>Příloha 1</w:t>
       </w:r>
-      <w:bookmarkEnd w:id="106"/>
-      <w:bookmarkEnd w:id="107"/>
-      <w:r>
-        <w:t xml:space="preserve">: </w:t>
-      </w:r>
-      <w:r>
-        <w:t>Snímky</w:t>
-      </w:r>
-      <w:r>
-        <w:t xml:space="preserve"> vzhledu</w:t>
-      </w:r>
-      <w:r>
-        <w:t xml:space="preserve"> výsledného formuláře</w:t>
-      </w:r>
       <w:bookmarkEnd w:id="108"/>
       <w:bookmarkEnd w:id="109"/>
+      <w:r>
+        <w:t xml:space="preserve">: </w:t>
+      </w:r>
+      <w:r>
+        <w:t>Snímky</w:t>
+      </w:r>
+      <w:r>
+        <w:t xml:space="preserve"> vzhledu</w:t>
+      </w:r>
+      <w:r>
+        <w:t xml:space="preserve"> výsledného formuláře</w:t>
+      </w:r>
       <w:bookmarkEnd w:id="110"/>
+      <w:bookmarkEnd w:id="111"/>
+      <w:bookmarkEnd w:id="112"/>
     </w:p>
     <w:p>
       <w:r>
@@ -22389,8 +21853,6 @@
         <w:t>Seznam snímků:</w:t>
       </w:r>
     </w:p>
-    <w:bookmarkStart w:id="111" w:name="_GoBack"/>
-    <w:bookmarkEnd w:id="111"/>
     <w:p>
       <w:pPr>
         <w:pStyle w:val="Seznamobrzk"/>
@@ -22412,7 +21874,7 @@
       <w:r>
         <w:fldChar w:fldCharType="separate"/>
       </w:r>
-      <w:hyperlink w:anchor="_Toc383675155" w:history="1">
+      <w:hyperlink w:anchor="_Toc383882789" w:history="1">
         <w:r>
           <w:rPr>
             <w:rStyle w:val="Hypertextovodkaz"/>
@@ -22434,7 +21896,7 @@
           <w:lang w:eastAsia="cs-CZ"/>
         </w:rPr>
       </w:pPr>
-      <w:hyperlink w:anchor="_Toc383675156" w:history="1">
+      <w:hyperlink w:anchor="_Toc383882790" w:history="1">
         <w:r>
           <w:rPr>
             <w:rStyle w:val="Hypertextovodkaz"/>
@@ -22456,7 +21918,7 @@
           <w:lang w:eastAsia="cs-CZ"/>
         </w:rPr>
       </w:pPr>
-      <w:hyperlink w:anchor="_Toc383675157" w:history="1">
+      <w:hyperlink w:anchor="_Toc383882791" w:history="1">
         <w:r>
           <w:rPr>
             <w:rStyle w:val="Hypertextovodkaz"/>
@@ -22478,7 +21940,7 @@
           <w:lang w:eastAsia="cs-CZ"/>
         </w:rPr>
       </w:pPr>
-      <w:hyperlink w:anchor="_Toc383675158" w:history="1">
+      <w:hyperlink w:anchor="_Toc383882792" w:history="1">
         <w:r>
           <w:rPr>
             <w:rStyle w:val="Hypertextovodkaz"/>
@@ -22500,7 +21962,7 @@
           <w:lang w:eastAsia="cs-CZ"/>
         </w:rPr>
       </w:pPr>
-      <w:hyperlink w:anchor="_Toc383675159" w:history="1">
+      <w:hyperlink w:anchor="_Toc383882793" w:history="1">
         <w:r>
           <w:rPr>
             <w:rStyle w:val="Hypertextovodkaz"/>
@@ -22522,7 +21984,7 @@
           <w:lang w:eastAsia="cs-CZ"/>
         </w:rPr>
       </w:pPr>
-      <w:hyperlink w:anchor="_Toc383675160" w:history="1">
+      <w:hyperlink w:anchor="_Toc383882794" w:history="1">
         <w:r>
           <w:rPr>
             <w:rStyle w:val="Hypertextovodkaz"/>
@@ -22544,7 +22006,7 @@
           <w:lang w:eastAsia="cs-CZ"/>
         </w:rPr>
       </w:pPr>
-      <w:hyperlink w:anchor="_Toc383675161" w:history="1">
+      <w:hyperlink w:anchor="_Toc383882795" w:history="1">
         <w:r>
           <w:rPr>
             <w:rStyle w:val="Hypertextovodkaz"/>
@@ -22566,7 +22028,7 @@
           <w:lang w:eastAsia="cs-CZ"/>
         </w:rPr>
       </w:pPr>
-      <w:hyperlink w:anchor="_Toc383675162" w:history="1">
+      <w:hyperlink w:anchor="_Toc383882796" w:history="1">
         <w:r>
           <w:rPr>
             <w:rStyle w:val="Hypertextovodkaz"/>
@@ -22588,7 +22050,7 @@
           <w:lang w:eastAsia="cs-CZ"/>
         </w:rPr>
       </w:pPr>
-      <w:hyperlink w:anchor="_Toc383675163" w:history="1">
+      <w:hyperlink w:anchor="_Toc383882797" w:history="1">
         <w:r>
           <w:rPr>
             <w:rStyle w:val="Hypertextovodkaz"/>
@@ -22610,7 +22072,7 @@
           <w:lang w:eastAsia="cs-CZ"/>
         </w:rPr>
       </w:pPr>
-      <w:hyperlink w:anchor="_Toc383675164" w:history="1">
+      <w:hyperlink w:anchor="_Toc383882798" w:history="1">
         <w:r>
           <w:rPr>
             <w:rStyle w:val="Hypertextovodkaz"/>
@@ -22632,7 +22094,7 @@
           <w:lang w:eastAsia="cs-CZ"/>
         </w:rPr>
       </w:pPr>
-      <w:hyperlink w:anchor="_Toc383675165" w:history="1">
+      <w:hyperlink w:anchor="_Toc383882799" w:history="1">
         <w:r>
           <w:rPr>
             <w:rStyle w:val="Hypertextovodkaz"/>
@@ -22654,7 +22116,7 @@
           <w:lang w:eastAsia="cs-CZ"/>
         </w:rPr>
       </w:pPr>
-      <w:hyperlink w:anchor="_Toc383675166" w:history="1">
+      <w:hyperlink w:anchor="_Toc383882800" w:history="1">
         <w:r>
           <w:rPr>
             <w:rStyle w:val="Hypertextovodkaz"/>
@@ -22682,42 +22144,29 @@
         <w:pStyle w:val="Titulek"/>
         <w:keepNext/>
       </w:pPr>
-      <w:bookmarkStart w:id="112" w:name="_Toc383675155"/>
+      <w:bookmarkStart w:id="113" w:name="_Toc383882789"/>
       <w:r>
         <w:lastRenderedPageBreak/>
         <w:t xml:space="preserve">Snímek </w:t>
       </w:r>
-      <w:r>
-        <w:fldChar w:fldCharType="begin"/>
-      </w:r>
-      <w:r>
-        <w:instrText xml:space="preserve"> SEQ Snímek \* ARABIC </w:instrText>
-      </w:r>
-      <w:r>
-        <w:fldChar w:fldCharType="separate"/>
+      <w:fldSimple w:instr=" SEQ Snímek \* ARABIC ">
+        <w:r>
+          <w:rPr>
+            <w:noProof/>
+          </w:rPr>
+          <w:t>1</w:t>
+        </w:r>
+      </w:fldSimple>
+      <w:r>
+        <w:t xml:space="preserve">: </w:t>
       </w:r>
       <w:r>
         <w:rPr>
           <w:noProof/>
         </w:rPr>
-        <w:t>1</w:t>
-      </w:r>
-      <w:r>
-        <w:rPr>
-          <w:noProof/>
-        </w:rPr>
-        <w:fldChar w:fldCharType="end"/>
-      </w:r>
-      <w:r>
-        <w:t xml:space="preserve">: </w:t>
-      </w:r>
-      <w:r>
-        <w:rPr>
-          <w:noProof/>
-        </w:rPr>
         <w:t>Vstupní stránka přihlášky</w:t>
       </w:r>
-      <w:bookmarkEnd w:id="112"/>
+      <w:bookmarkEnd w:id="113"/>
     </w:p>
     <w:p>
       <w:r>
@@ -22774,35 +22223,22 @@
         <w:pStyle w:val="Titulek"/>
         <w:keepNext/>
       </w:pPr>
-      <w:bookmarkStart w:id="113" w:name="_Toc383675156"/>
+      <w:bookmarkStart w:id="114" w:name="_Toc383882790"/>
       <w:r>
         <w:t xml:space="preserve">Snímek </w:t>
       </w:r>
-      <w:r>
-        <w:fldChar w:fldCharType="begin"/>
-      </w:r>
-      <w:r>
-        <w:instrText xml:space="preserve"> SEQ Snímek \* ARABIC </w:instrText>
-      </w:r>
-      <w:r>
-        <w:fldChar w:fldCharType="separate"/>
-      </w:r>
-      <w:r>
-        <w:rPr>
-          <w:noProof/>
-        </w:rPr>
-        <w:t>2</w:t>
-      </w:r>
-      <w:r>
-        <w:rPr>
-          <w:noProof/>
-        </w:rPr>
-        <w:fldChar w:fldCharType="end"/>
-      </w:r>
+      <w:fldSimple w:instr=" SEQ Snímek \* ARABIC ">
+        <w:r>
+          <w:rPr>
+            <w:noProof/>
+          </w:rPr>
+          <w:t>2</w:t>
+        </w:r>
+      </w:fldSimple>
       <w:r>
         <w:t>: Jednoduchá stránka formuláře</w:t>
       </w:r>
-      <w:bookmarkEnd w:id="113"/>
+      <w:bookmarkEnd w:id="114"/>
     </w:p>
     <w:p>
       <w:r>
@@ -22859,36 +22295,23 @@
         <w:pStyle w:val="Titulek"/>
         <w:keepNext/>
       </w:pPr>
-      <w:bookmarkStart w:id="114" w:name="_Toc383675157"/>
+      <w:bookmarkStart w:id="115" w:name="_Toc383882791"/>
       <w:r>
         <w:lastRenderedPageBreak/>
         <w:t xml:space="preserve">Snímek </w:t>
       </w:r>
-      <w:r>
-        <w:fldChar w:fldCharType="begin"/>
-      </w:r>
-      <w:r>
-        <w:instrText xml:space="preserve"> SEQ Snímek \* ARABIC </w:instrText>
-      </w:r>
-      <w:r>
-        <w:fldChar w:fldCharType="separate"/>
-      </w:r>
-      <w:r>
-        <w:rPr>
-          <w:noProof/>
-        </w:rPr>
-        <w:t>3</w:t>
-      </w:r>
-      <w:r>
-        <w:rPr>
-          <w:noProof/>
-        </w:rPr>
-        <w:fldChar w:fldCharType="end"/>
-      </w:r>
+      <w:fldSimple w:instr=" SEQ Snímek \* ARABIC ">
+        <w:r>
+          <w:rPr>
+            <w:noProof/>
+          </w:rPr>
+          <w:t>3</w:t>
+        </w:r>
+      </w:fldSimple>
       <w:r>
         <w:t>: Formulářové pole pro vložení času a data (funkční pouze na novějších prohlížečích)</w:t>
       </w:r>
-      <w:bookmarkEnd w:id="114"/>
+      <w:bookmarkEnd w:id="115"/>
     </w:p>
     <w:p>
       <w:r>
@@ -22945,35 +22368,22 @@
         <w:pStyle w:val="Titulek"/>
         <w:keepNext/>
       </w:pPr>
-      <w:bookmarkStart w:id="115" w:name="_Toc383675158"/>
+      <w:bookmarkStart w:id="116" w:name="_Toc383882792"/>
       <w:r>
         <w:t xml:space="preserve">Snímek </w:t>
       </w:r>
-      <w:r>
-        <w:fldChar w:fldCharType="begin"/>
-      </w:r>
-      <w:r>
-        <w:instrText xml:space="preserve"> SEQ Snímek \* ARABIC </w:instrText>
-      </w:r>
-      <w:r>
-        <w:fldChar w:fldCharType="separate"/>
-      </w:r>
-      <w:r>
-        <w:rPr>
-          <w:noProof/>
-        </w:rPr>
-        <w:t>4</w:t>
-      </w:r>
-      <w:r>
-        <w:rPr>
-          <w:noProof/>
-        </w:rPr>
-        <w:fldChar w:fldCharType="end"/>
-      </w:r>
+      <w:fldSimple w:instr=" SEQ Snímek \* ARABIC ">
+        <w:r>
+          <w:rPr>
+            <w:noProof/>
+          </w:rPr>
+          <w:t>4</w:t>
+        </w:r>
+      </w:fldSimple>
       <w:r>
         <w:t>: Tabulka s možností vytvoření dalších řádků</w:t>
       </w:r>
-      <w:bookmarkEnd w:id="115"/>
+      <w:bookmarkEnd w:id="116"/>
     </w:p>
     <w:p>
       <w:r>
@@ -23030,36 +22440,23 @@
         <w:pStyle w:val="Titulek"/>
         <w:keepNext/>
       </w:pPr>
-      <w:bookmarkStart w:id="116" w:name="_Toc383675159"/>
+      <w:bookmarkStart w:id="117" w:name="_Toc383882793"/>
       <w:r>
         <w:lastRenderedPageBreak/>
         <w:t xml:space="preserve">Snímek </w:t>
       </w:r>
-      <w:r>
-        <w:fldChar w:fldCharType="begin"/>
-      </w:r>
-      <w:r>
-        <w:instrText xml:space="preserve"> SEQ Snímek \* ARABIC </w:instrText>
-      </w:r>
-      <w:r>
-        <w:fldChar w:fldCharType="separate"/>
-      </w:r>
-      <w:r>
-        <w:rPr>
-          <w:noProof/>
-        </w:rPr>
-        <w:t>5</w:t>
-      </w:r>
-      <w:r>
-        <w:rPr>
-          <w:noProof/>
-        </w:rPr>
-        <w:fldChar w:fldCharType="end"/>
-      </w:r>
+      <w:fldSimple w:instr=" SEQ Snímek \* ARABIC ">
+        <w:r>
+          <w:rPr>
+            <w:noProof/>
+          </w:rPr>
+          <w:t>5</w:t>
+        </w:r>
+      </w:fldSimple>
       <w:r>
         <w:t>: Kontrola zadaných dat k odeslání přihlášky</w:t>
       </w:r>
-      <w:bookmarkEnd w:id="116"/>
+      <w:bookmarkEnd w:id="117"/>
     </w:p>
     <w:p>
       <w:r>
@@ -23116,35 +22513,22 @@
         <w:pStyle w:val="Titulek"/>
         <w:keepNext/>
       </w:pPr>
-      <w:bookmarkStart w:id="117" w:name="_Toc383675160"/>
+      <w:bookmarkStart w:id="118" w:name="_Toc383882794"/>
       <w:r>
         <w:t xml:space="preserve">Snímek </w:t>
       </w:r>
-      <w:r>
-        <w:fldChar w:fldCharType="begin"/>
-      </w:r>
-      <w:r>
-        <w:instrText xml:space="preserve"> SEQ Snímek \* ARABIC </w:instrText>
-      </w:r>
-      <w:r>
-        <w:fldChar w:fldCharType="separate"/>
-      </w:r>
-      <w:r>
-        <w:rPr>
-          <w:noProof/>
-        </w:rPr>
-        <w:t>6</w:t>
-      </w:r>
-      <w:r>
-        <w:rPr>
-          <w:noProof/>
-        </w:rPr>
-        <w:fldChar w:fldCharType="end"/>
-      </w:r>
+      <w:fldSimple w:instr=" SEQ Snímek \* ARABIC ">
+        <w:r>
+          <w:rPr>
+            <w:noProof/>
+          </w:rPr>
+          <w:t>6</w:t>
+        </w:r>
+      </w:fldSimple>
       <w:r>
         <w:t>: Stránka informující o úspěšném odeslání přihlášky</w:t>
       </w:r>
-      <w:bookmarkEnd w:id="117"/>
+      <w:bookmarkEnd w:id="118"/>
     </w:p>
     <w:p>
       <w:r>
@@ -23201,32 +22585,19 @@
         <w:pStyle w:val="Titulek"/>
         <w:keepNext/>
       </w:pPr>
-      <w:bookmarkStart w:id="118" w:name="_Toc383675161"/>
+      <w:bookmarkStart w:id="119" w:name="_Toc383882795"/>
       <w:r>
         <w:lastRenderedPageBreak/>
         <w:t xml:space="preserve">Snímek </w:t>
       </w:r>
-      <w:r>
-        <w:fldChar w:fldCharType="begin"/>
-      </w:r>
-      <w:r>
-        <w:instrText xml:space="preserve"> SEQ Snímek \* ARABIC </w:instrText>
-      </w:r>
-      <w:r>
-        <w:fldChar w:fldCharType="separate"/>
-      </w:r>
-      <w:r>
-        <w:rPr>
-          <w:noProof/>
-        </w:rPr>
-        <w:t>7</w:t>
-      </w:r>
-      <w:r>
-        <w:rPr>
-          <w:noProof/>
-        </w:rPr>
-        <w:fldChar w:fldCharType="end"/>
-      </w:r>
+      <w:fldSimple w:instr=" SEQ Snímek \* ARABIC ">
+        <w:r>
+          <w:rPr>
+            <w:noProof/>
+          </w:rPr>
+          <w:t>7</w:t>
+        </w:r>
+      </w:fldSimple>
       <w:r>
         <w:t xml:space="preserve">: Stránka informující o uložení rozpracované přihlášky do </w:t>
       </w:r>
@@ -23238,7 +22609,7 @@
       <w:r>
         <w:t xml:space="preserve"> prohlížeče</w:t>
       </w:r>
-      <w:bookmarkEnd w:id="118"/>
+      <w:bookmarkEnd w:id="119"/>
     </w:p>
     <w:p>
       <w:r>
@@ -23295,38 +22666,25 @@
         <w:pStyle w:val="Titulek"/>
         <w:keepNext/>
       </w:pPr>
-      <w:bookmarkStart w:id="119" w:name="_Toc383675162"/>
+      <w:bookmarkStart w:id="120" w:name="_Toc383882796"/>
       <w:r>
         <w:t xml:space="preserve">Snímek </w:t>
       </w:r>
-      <w:r>
-        <w:fldChar w:fldCharType="begin"/>
-      </w:r>
-      <w:r>
-        <w:instrText xml:space="preserve"> SEQ Snímek \* ARABIC </w:instrText>
-      </w:r>
-      <w:r>
-        <w:fldChar w:fldCharType="separate"/>
-      </w:r>
-      <w:r>
-        <w:rPr>
-          <w:noProof/>
-        </w:rPr>
-        <w:t>8</w:t>
-      </w:r>
-      <w:r>
-        <w:rPr>
-          <w:noProof/>
-        </w:rPr>
-        <w:fldChar w:fldCharType="end"/>
-      </w:r>
+      <w:fldSimple w:instr=" SEQ Snímek \* ARABIC ">
+        <w:r>
+          <w:rPr>
+            <w:noProof/>
+          </w:rPr>
+          <w:t>8</w:t>
+        </w:r>
+      </w:fldSimple>
       <w:r>
         <w:t xml:space="preserve">: Vstupní obrazovka pro zobrazení </w:t>
       </w:r>
       <w:r>
         <w:t>údajů o odeslané přihlášce</w:t>
       </w:r>
-      <w:bookmarkEnd w:id="119"/>
+      <w:bookmarkEnd w:id="120"/>
     </w:p>
     <w:p>
       <w:r>
@@ -23383,36 +22741,23 @@
         <w:pStyle w:val="Titulek"/>
         <w:keepNext/>
       </w:pPr>
-      <w:bookmarkStart w:id="120" w:name="_Toc383675163"/>
+      <w:bookmarkStart w:id="121" w:name="_Toc383882797"/>
       <w:r>
         <w:lastRenderedPageBreak/>
         <w:t xml:space="preserve">Snímek </w:t>
       </w:r>
-      <w:r>
-        <w:fldChar w:fldCharType="begin"/>
-      </w:r>
-      <w:r>
-        <w:instrText xml:space="preserve"> SEQ Snímek \* ARABIC </w:instrText>
-      </w:r>
-      <w:r>
-        <w:fldChar w:fldCharType="separate"/>
-      </w:r>
-      <w:r>
-        <w:rPr>
-          <w:noProof/>
-        </w:rPr>
-        <w:t>9</w:t>
-      </w:r>
-      <w:r>
-        <w:rPr>
-          <w:noProof/>
-        </w:rPr>
-        <w:fldChar w:fldCharType="end"/>
-      </w:r>
+      <w:fldSimple w:instr=" SEQ Snímek \* ARABIC ">
+        <w:r>
+          <w:rPr>
+            <w:noProof/>
+          </w:rPr>
+          <w:t>9</w:t>
+        </w:r>
+      </w:fldSimple>
       <w:r>
         <w:t>: Tabulka zobrazující údaje o odeslané přihlášce</w:t>
       </w:r>
-      <w:bookmarkEnd w:id="120"/>
+      <w:bookmarkEnd w:id="121"/>
     </w:p>
     <w:p>
       <w:r>
@@ -23469,35 +22814,22 @@
         <w:pStyle w:val="Titulek"/>
         <w:keepNext/>
       </w:pPr>
-      <w:bookmarkStart w:id="121" w:name="_Toc383675164"/>
+      <w:bookmarkStart w:id="122" w:name="_Toc383882798"/>
       <w:r>
         <w:t xml:space="preserve">Snímek </w:t>
       </w:r>
-      <w:r>
-        <w:fldChar w:fldCharType="begin"/>
-      </w:r>
-      <w:r>
-        <w:instrText xml:space="preserve"> SEQ Snímek \* ARABIC </w:instrText>
-      </w:r>
-      <w:r>
-        <w:fldChar w:fldCharType="separate"/>
-      </w:r>
-      <w:r>
-        <w:rPr>
-          <w:noProof/>
-        </w:rPr>
-        <w:t>10</w:t>
-      </w:r>
-      <w:r>
-        <w:rPr>
-          <w:noProof/>
-        </w:rPr>
-        <w:fldChar w:fldCharType="end"/>
-      </w:r>
+      <w:fldSimple w:instr=" SEQ Snímek \* ARABIC ">
+        <w:r>
+          <w:rPr>
+            <w:noProof/>
+          </w:rPr>
+          <w:t>10</w:t>
+        </w:r>
+      </w:fldSimple>
       <w:r>
         <w:t>: Vstupní stránka pro načtení uložené rozpracované přihlášky</w:t>
       </w:r>
-      <w:bookmarkEnd w:id="121"/>
+      <w:bookmarkEnd w:id="122"/>
     </w:p>
     <w:p>
       <w:r>
@@ -23554,36 +22886,23 @@
         <w:pStyle w:val="Titulek"/>
         <w:keepNext/>
       </w:pPr>
-      <w:bookmarkStart w:id="122" w:name="_Toc383675165"/>
+      <w:bookmarkStart w:id="123" w:name="_Toc383882799"/>
       <w:r>
         <w:lastRenderedPageBreak/>
         <w:t xml:space="preserve">Snímek </w:t>
       </w:r>
-      <w:r>
-        <w:fldChar w:fldCharType="begin"/>
-      </w:r>
-      <w:r>
-        <w:instrText xml:space="preserve"> SEQ Snímek \* ARABIC </w:instrText>
-      </w:r>
-      <w:r>
-        <w:fldChar w:fldCharType="separate"/>
-      </w:r>
-      <w:r>
-        <w:rPr>
-          <w:noProof/>
-        </w:rPr>
-        <w:t>11</w:t>
-      </w:r>
-      <w:r>
-        <w:rPr>
-          <w:noProof/>
-        </w:rPr>
-        <w:fldChar w:fldCharType="end"/>
-      </w:r>
+      <w:fldSimple w:instr=" SEQ Snímek \* ARABIC ">
+        <w:r>
+          <w:rPr>
+            <w:noProof/>
+          </w:rPr>
+          <w:t>11</w:t>
+        </w:r>
+      </w:fldSimple>
       <w:r>
         <w:t>: Chybová stránka</w:t>
       </w:r>
-      <w:bookmarkEnd w:id="122"/>
+      <w:bookmarkEnd w:id="123"/>
     </w:p>
     <w:p>
       <w:r>
@@ -23640,31 +22959,18 @@
         <w:pStyle w:val="Titulek"/>
         <w:keepNext/>
       </w:pPr>
-      <w:bookmarkStart w:id="123" w:name="_Toc383675166"/>
+      <w:bookmarkStart w:id="124" w:name="_Toc383882800"/>
       <w:r>
         <w:t xml:space="preserve">Snímek </w:t>
       </w:r>
-      <w:r>
-        <w:fldChar w:fldCharType="begin"/>
-      </w:r>
-      <w:r>
-        <w:instrText xml:space="preserve"> SEQ Snímek \* ARABIC </w:instrText>
-      </w:r>
-      <w:r>
-        <w:fldChar w:fldCharType="separate"/>
-      </w:r>
-      <w:r>
-        <w:rPr>
-          <w:noProof/>
-        </w:rPr>
-        <w:t>12</w:t>
-      </w:r>
-      <w:r>
-        <w:rPr>
-          <w:noProof/>
-        </w:rPr>
-        <w:fldChar w:fldCharType="end"/>
-      </w:r>
+      <w:fldSimple w:instr=" SEQ Snímek \* ARABIC ">
+        <w:r>
+          <w:rPr>
+            <w:noProof/>
+          </w:rPr>
+          <w:t>12</w:t>
+        </w:r>
+      </w:fldSimple>
       <w:r>
         <w:t xml:space="preserve">: Práce v textovém editoru </w:t>
       </w:r>
@@ -23701,7 +23007,7 @@
         </w:rPr>
         <w:t>zpracovani.php</w:t>
       </w:r>
-      <w:bookmarkEnd w:id="123"/>
+      <w:bookmarkEnd w:id="124"/>
       <w:proofErr w:type="spellEnd"/>
     </w:p>
     <w:p>
@@ -23818,7 +23124,7 @@
       <w:rPr>
         <w:noProof/>
       </w:rPr>
-      <w:t>41</w:t>
+      <w:t>37</w:t>
     </w:r>
     <w:r>
       <w:fldChar w:fldCharType="end"/>
@@ -23834,27 +23140,14 @@
       <w:pStyle w:val="Zpat"/>
       <w:jc w:val="right"/>
     </w:pPr>
-    <w:r>
-      <w:fldChar w:fldCharType="begin"/>
-    </w:r>
-    <w:r>
-      <w:instrText xml:space="preserve"> STYLEREF Podtitul \* MERGEFORMAT </w:instrText>
-    </w:r>
-    <w:r>
-      <w:fldChar w:fldCharType="separate"/>
-    </w:r>
-    <w:r>
-      <w:rPr>
-        <w:noProof/>
-      </w:rPr>
-      <w:t>Příloha 1: Snímky vzhledu výsledného formuláře</w:t>
-    </w:r>
-    <w:r>
-      <w:rPr>
-        <w:noProof/>
-      </w:rPr>
-      <w:fldChar w:fldCharType="end"/>
-    </w:r>
+    <w:fldSimple w:instr=" STYLEREF Podtitul \* MERGEFORMAT ">
+      <w:r>
+        <w:rPr>
+          <w:noProof/>
+        </w:rPr>
+        <w:t>Příloha 1: Snímky vzhledu výsledného formuláře</w:t>
+      </w:r>
+    </w:fldSimple>
     <w:r>
       <w:t>/</w:t>
     </w:r>
@@ -23871,7 +23164,7 @@
       <w:rPr>
         <w:noProof/>
       </w:rPr>
-      <w:t>2</w:t>
+      <w:t>7</w:t>
     </w:r>
     <w:r>
       <w:fldChar w:fldCharType="end"/>
@@ -23879,27 +23172,14 @@
     <w:r>
       <w:t xml:space="preserve"> z </w:t>
     </w:r>
-    <w:r>
-      <w:fldChar w:fldCharType="begin"/>
-    </w:r>
-    <w:r>
-      <w:instrText xml:space="preserve"> SECTIONPAGES   \* MERGEFORMAT </w:instrText>
-    </w:r>
-    <w:r>
-      <w:fldChar w:fldCharType="separate"/>
-    </w:r>
-    <w:r>
-      <w:rPr>
-        <w:noProof/>
-      </w:rPr>
-      <w:t>7</w:t>
-    </w:r>
-    <w:r>
-      <w:rPr>
-        <w:noProof/>
-      </w:rPr>
-      <w:fldChar w:fldCharType="end"/>
-    </w:r>
+    <w:fldSimple w:instr=" SECTIONPAGES   \* MERGEFORMAT ">
+      <w:r>
+        <w:rPr>
+          <w:noProof/>
+        </w:rPr>
+        <w:t>7</w:t>
+      </w:r>
+    </w:fldSimple>
   </w:p>
 </w:ftr>
 </file>
@@ -27791,7 +27071,7 @@
 </file>
 
 <file path=customXml/itemProps1.xml><?xml version="1.0" encoding="utf-8"?>
-<ds:datastoreItem xmlns:ds="http://schemas.openxmlformats.org/officeDocument/2006/customXml" ds:itemID="{1E335B2F-F95D-4CF9-B2C7-513018F557C1}">
+<ds:datastoreItem xmlns:ds="http://schemas.openxmlformats.org/officeDocument/2006/customXml" ds:itemID="{F7DBE91C-2E34-4845-A937-72F8B0635FD8}">
   <ds:schemaRefs>
     <ds:schemaRef ds:uri="http://schemas.openxmlformats.org/officeDocument/2006/bibliography"/>
   </ds:schemaRefs>

</xml_diff>